<commit_message>
writing the docx file
</commit_message>
<xml_diff>
--- a/CA1 - Charles Rocha - 2021376.docx
+++ b/CA1 - Charles Rocha - 2021376.docx
@@ -1374,9 +1374,10 @@
           <w:rFonts w:hint="default" w:ascii="Times New Roman" w:hAnsi="Times New Roman"/>
           <w:b w:val="0"/>
           <w:bCs/>
+          <w:color w:val="auto"/>
           <w:sz w:val="36"/>
           <w:szCs w:val="36"/>
-          <w:highlight w:val="yellow"/>
+          <w:highlight w:val="none"/>
           <w:lang w:val="en-IE"/>
         </w:rPr>
         <w:fldChar w:fldCharType="begin"/>
@@ -1386,9 +1387,10 @@
           <w:rFonts w:hint="default" w:ascii="Times New Roman" w:hAnsi="Times New Roman"/>
           <w:b w:val="0"/>
           <w:bCs/>
+          <w:color w:val="auto"/>
           <w:sz w:val="36"/>
           <w:szCs w:val="36"/>
-          <w:highlight w:val="yellow"/>
+          <w:highlight w:val="none"/>
           <w:lang w:val="en-IE"/>
         </w:rPr>
         <w:instrText xml:space="preserve"> HYPERLINK "https://github.com/CharlesMalonRocha/Cloud-Services-CA1" </w:instrText>
@@ -1398,9 +1400,10 @@
           <w:rFonts w:hint="default" w:ascii="Times New Roman" w:hAnsi="Times New Roman"/>
           <w:b w:val="0"/>
           <w:bCs/>
+          <w:color w:val="auto"/>
           <w:sz w:val="36"/>
           <w:szCs w:val="36"/>
-          <w:highlight w:val="yellow"/>
+          <w:highlight w:val="none"/>
           <w:lang w:val="en-IE"/>
         </w:rPr>
         <w:fldChar w:fldCharType="separate"/>
@@ -1411,9 +1414,10 @@
           <w:rFonts w:hint="default" w:ascii="Times New Roman" w:hAnsi="Times New Roman"/>
           <w:b w:val="0"/>
           <w:bCs/>
+          <w:color w:val="auto"/>
           <w:sz w:val="36"/>
           <w:szCs w:val="36"/>
-          <w:highlight w:val="yellow"/>
+          <w:highlight w:val="none"/>
           <w:lang w:val="en-IE"/>
         </w:rPr>
         <w:t>https://github.com/CharlesMalonRocha/Cloud-Services-CA1</w:t>
@@ -1423,9 +1427,10 @@
           <w:rFonts w:hint="default" w:ascii="Times New Roman" w:hAnsi="Times New Roman"/>
           <w:b w:val="0"/>
           <w:bCs/>
+          <w:color w:val="auto"/>
           <w:sz w:val="36"/>
           <w:szCs w:val="36"/>
-          <w:highlight w:val="yellow"/>
+          <w:highlight w:val="none"/>
           <w:lang w:val="en-IE"/>
         </w:rPr>
         <w:fldChar w:fldCharType="end"/>
@@ -1435,8 +1440,10 @@
           <w:rFonts w:hint="default" w:ascii="Times New Roman" w:hAnsi="Times New Roman"/>
           <w:b w:val="0"/>
           <w:bCs/>
-          <w:sz w:val="24"/>
-          <w:szCs w:val="24"/>
+          <w:color w:val="auto"/>
+          <w:sz w:val="24"/>
+          <w:szCs w:val="24"/>
+          <w:highlight w:val="none"/>
           <w:lang w:val="en-IE"/>
         </w:rPr>
         <w:t xml:space="preserve"> </w:t>
@@ -1570,6 +1577,8 @@
                 <w:sz w:val="20"/>
               </w:rPr>
             </w:pPr>
+            <w:bookmarkStart w:id="14" w:name="_GoBack"/>
+            <w:bookmarkEnd w:id="14"/>
           </w:p>
         </w:tc>
       </w:tr>
@@ -4224,8 +4233,6 @@
           </w14:textFill>
         </w:rPr>
       </w:pPr>
-      <w:bookmarkStart w:id="14" w:name="_GoBack"/>
-      <w:bookmarkEnd w:id="14"/>
     </w:p>
     <w:p>
       <w:pPr>
@@ -8011,9 +8018,9 @@
           <w:lang w:val="pt-BR"/>
         </w:rPr>
       </w:pPr>
-      <w:bookmarkStart w:id="10" w:name="_Toc31748"/>
-      <w:bookmarkStart w:id="11" w:name="_Toc26604"/>
-      <w:bookmarkStart w:id="12" w:name="_Toc13610"/>
+      <w:bookmarkStart w:id="10" w:name="_Toc26604"/>
+      <w:bookmarkStart w:id="11" w:name="_Toc13610"/>
+      <w:bookmarkStart w:id="12" w:name="_Toc31748"/>
       <w:r>
         <w:rPr>
           <w:rFonts w:hint="default" w:ascii="Times New Roman" w:hAnsi="Times New Roman" w:cs="Times New Roman"/>

</xml_diff>

<commit_message>
Research about S3 and EC2
</commit_message>
<xml_diff>
--- a/CA1 - Charles Rocha - 2021376.docx
+++ b/CA1 - Charles Rocha - 2021376.docx
@@ -1577,8 +1577,6 @@
                 <w:sz w:val="20"/>
               </w:rPr>
             </w:pPr>
-            <w:bookmarkStart w:id="14" w:name="_GoBack"/>
-            <w:bookmarkEnd w:id="14"/>
           </w:p>
         </w:tc>
       </w:tr>
@@ -3591,29 +3589,6 @@
     <w:p>
       <w:pPr>
         <w:outlineLvl w:val="0"/>
-        <w:rPr>
-          <w:rFonts w:hint="default" w:ascii="Times New Roman" w:hAnsi="Times New Roman" w:eastAsia="+Body"/>
-          <w:b w:val="0"/>
-          <w:bCs w:val="0"/>
-          <w:color w:val="auto"/>
-          <w:sz w:val="32"/>
-          <w:szCs w:val="32"/>
-          <w:u w:val="none"/>
-          <w:lang w:val="en-IE" w:eastAsia="zh-CN"/>
-          <w14:textFill>
-            <w14:gradFill>
-              <w14:gsLst>
-                <w14:gs w14:pos="100000">
-                  <w14:srgbClr w14:val="007BD3"/>
-                </w14:gs>
-                <w14:gs w14:pos="10000">
-                  <w14:srgbClr w14:val="000A46"/>
-                </w14:gs>
-              </w14:gsLst>
-              <w14:lin w14:ang="0" w14:scaled="0"/>
-            </w14:gradFill>
-          </w14:textFill>
-        </w:rPr>
       </w:pPr>
       <w:bookmarkStart w:id="4" w:name="_Toc4767"/>
       <w:r>
@@ -3643,22 +3618,29 @@
         <w:t>TASK 1b: Research Task</w:t>
       </w:r>
       <w:bookmarkEnd w:id="4"/>
-    </w:p>
-    <w:p>
-      <w:pPr>
-        <w:spacing w:line="240" w:lineRule="auto"/>
-        <w:ind w:firstLine="720" w:firstLineChars="0"/>
-        <w:jc w:val="both"/>
-        <w:rPr>
-          <w:rFonts w:hint="default" w:ascii="Times New Roman" w:hAnsi="Times New Roman" w:cs="Times New Roman"/>
-          <w:i w:val="0"/>
-          <w:iCs w:val="0"/>
-          <w:color w:val="auto"/>
-          <w:sz w:val="24"/>
-          <w:szCs w:val="24"/>
-          <w:lang w:val="pt-BR"/>
-        </w:rPr>
-      </w:pPr>
+      <w:r>
+        <w:br w:type="textWrapping"/>
+      </w:r>
+      <w:r>
+        <w:br w:type="textWrapping"/>
+      </w:r>
+    </w:p>
+    <w:p>
+      <w:pPr>
+        <w:outlineLvl w:val="0"/>
+        <w:rPr>
+          <w:rFonts w:hint="default" w:ascii="Times New Roman" w:hAnsi="Times New Roman" w:cs="Times New Roman"/>
+        </w:rPr>
+      </w:pPr>
+      <w:r>
+        <w:rPr>
+          <w:rStyle w:val="12"/>
+          <w:rFonts w:hint="default" w:ascii="Times New Roman" w:hAnsi="Times New Roman" w:cs="Times New Roman"/>
+          <w:sz w:val="24"/>
+          <w:szCs w:val="24"/>
+        </w:rPr>
+        <w:t>Amazon S3 vs. EC2 with EBS: A Detailed Analysis</w:t>
+      </w:r>
     </w:p>
     <w:p>
       <w:pPr>
@@ -3667,19 +3649,2203 @@
         <w:keepLines w:val="0"/>
         <w:widowControl/>
         <w:suppressLineNumbers w:val="0"/>
-      </w:pPr>
-      <w:r>
+        <w:ind w:firstLine="720" w:firstLineChars="0"/>
+        <w:jc w:val="both"/>
+        <w:rPr>
+          <w:rFonts w:hint="default" w:ascii="Times New Roman" w:hAnsi="Times New Roman" w:cs="Times New Roman"/>
+        </w:rPr>
+      </w:pPr>
+      <w:r>
+        <w:rPr>
+          <w:rFonts w:hint="default" w:ascii="Times New Roman" w:hAnsi="Times New Roman" w:cs="Times New Roman"/>
+        </w:rPr>
+        <w:t>Amazon Web Services (AWS) offers a range of cloud services, and among the most popular are Amazon S3 (Simple Storage Service) and EC2 (Elastic Compute Cloud) with EBS (Elastic Block Store). Both provide storage solutions, but they serve different purposes and have distinct features, use cases, and architectures. Let's break down the differences, use cases, similarities, and references</w:t>
+      </w:r>
+      <w:r>
+        <w:rPr>
+          <w:rFonts w:hint="default" w:cs="Times New Roman"/>
+          <w:lang w:val="en-IE"/>
+        </w:rPr>
+        <w:t xml:space="preserve"> </w:t>
+      </w:r>
+      <w:r>
+        <w:rPr>
+          <w:rFonts w:hint="default"/>
+          <w:lang w:val="en-IE"/>
+        </w:rPr>
+        <w:t>(docs.aws.amazon.com, n.d. and Amazon Web Services, 2019)</w:t>
+      </w:r>
+      <w:r>
+        <w:rPr>
+          <w:rFonts w:hint="default" w:ascii="Times New Roman" w:hAnsi="Times New Roman" w:cs="Times New Roman"/>
+        </w:rPr>
+        <w:t>.</w:t>
+      </w:r>
+    </w:p>
+    <w:p>
+      <w:pPr>
+        <w:pStyle w:val="4"/>
+        <w:keepNext w:val="0"/>
+        <w:keepLines w:val="0"/>
+        <w:widowControl/>
+        <w:suppressLineNumbers w:val="0"/>
+        <w:rPr>
+          <w:rFonts w:hint="default" w:ascii="Times New Roman" w:hAnsi="Times New Roman" w:cs="Times New Roman"/>
+          <w:sz w:val="24"/>
+          <w:szCs w:val="24"/>
+        </w:rPr>
+      </w:pPr>
+      <w:r>
+        <w:rPr>
+          <w:rFonts w:hint="default" w:ascii="Times New Roman" w:hAnsi="Times New Roman" w:cs="Times New Roman"/>
+          <w:sz w:val="24"/>
+          <w:szCs w:val="24"/>
+        </w:rPr>
+        <w:t>Amazon S3: Simple Storage Service</w:t>
+      </w:r>
+    </w:p>
+    <w:p>
+      <w:pPr>
+        <w:pStyle w:val="11"/>
+        <w:keepNext w:val="0"/>
+        <w:keepLines w:val="0"/>
+        <w:widowControl/>
+        <w:suppressLineNumbers w:val="0"/>
+        <w:jc w:val="both"/>
+        <w:rPr>
+          <w:rFonts w:hint="default" w:ascii="Times New Roman" w:hAnsi="Times New Roman" w:cs="Times New Roman"/>
+        </w:rPr>
+      </w:pPr>
+      <w:r>
+        <w:rPr>
+          <w:rStyle w:val="12"/>
+          <w:rFonts w:hint="default" w:ascii="Times New Roman" w:hAnsi="Times New Roman" w:cs="Times New Roman"/>
+        </w:rPr>
+        <w:t>Overview</w:t>
+      </w:r>
+      <w:r>
+        <w:rPr>
+          <w:rFonts w:hint="default" w:ascii="Times New Roman" w:hAnsi="Times New Roman" w:cs="Times New Roman"/>
+        </w:rPr>
+        <w:t>:</w:t>
+      </w:r>
+      <w:r>
+        <w:rPr>
+          <w:rFonts w:hint="default" w:ascii="Times New Roman" w:hAnsi="Times New Roman" w:cs="Times New Roman"/>
+        </w:rPr>
         <w:br w:type="textWrapping"/>
       </w:r>
       <w:r>
+        <w:rPr>
+          <w:rFonts w:hint="default" w:cs="Times New Roman"/>
+          <w:lang w:val="en-IE"/>
+        </w:rPr>
+        <w:tab/>
+      </w:r>
+      <w:r>
+        <w:rPr>
+          <w:rFonts w:hint="default" w:ascii="Times New Roman" w:hAnsi="Times New Roman" w:cs="Times New Roman"/>
+        </w:rPr>
+        <w:t>Amazon S3 is a scalable object storage service. It stores data as objects within buckets (similar to folders), and each object is identified by a unique key. It's optimized for storing and retrieving large volumes of unstructured data and is known for its "write-once, read-many" design</w:t>
+      </w:r>
+      <w:r>
+        <w:rPr>
+          <w:rFonts w:hint="default" w:cs="Times New Roman"/>
+          <w:lang w:val="en-IE"/>
+        </w:rPr>
+        <w:t xml:space="preserve"> (</w:t>
+      </w:r>
+      <w:r>
+        <w:rPr>
+          <w:rFonts w:hint="default"/>
+          <w:lang w:val="en-IE"/>
+        </w:rPr>
+        <w:t>docs.aws.amazon.com, n.d.)</w:t>
+      </w:r>
+      <w:r>
+        <w:rPr>
+          <w:rFonts w:hint="default" w:ascii="Times New Roman" w:hAnsi="Times New Roman" w:cs="Times New Roman"/>
+        </w:rPr>
+        <w:t>.</w:t>
+      </w:r>
+    </w:p>
+    <w:p>
+      <w:pPr>
+        <w:pStyle w:val="11"/>
+        <w:keepNext w:val="0"/>
+        <w:keepLines w:val="0"/>
+        <w:widowControl/>
+        <w:suppressLineNumbers w:val="0"/>
+        <w:rPr>
+          <w:rFonts w:hint="default" w:ascii="Times New Roman" w:hAnsi="Times New Roman" w:cs="Times New Roman"/>
+        </w:rPr>
+      </w:pPr>
+      <w:r>
+        <w:rPr>
+          <w:rStyle w:val="12"/>
+          <w:rFonts w:hint="default" w:ascii="Times New Roman" w:hAnsi="Times New Roman" w:cs="Times New Roman"/>
+        </w:rPr>
+        <w:t>Key Characteristics</w:t>
+      </w:r>
+      <w:r>
+        <w:rPr>
+          <w:rFonts w:hint="default" w:ascii="Times New Roman" w:hAnsi="Times New Roman" w:cs="Times New Roman"/>
+        </w:rPr>
+        <w:t>:</w:t>
+      </w:r>
+    </w:p>
+    <w:p>
+      <w:pPr>
+        <w:keepNext w:val="0"/>
+        <w:keepLines w:val="0"/>
+        <w:widowControl/>
+        <w:numPr>
+          <w:ilvl w:val="0"/>
+          <w:numId w:val="1"/>
+        </w:numPr>
+        <w:suppressLineNumbers w:val="0"/>
+        <w:spacing w:before="0" w:beforeAutospacing="1" w:after="0" w:afterAutospacing="1"/>
+        <w:ind w:left="720" w:hanging="360"/>
+        <w:jc w:val="both"/>
+        <w:rPr>
+          <w:rFonts w:hint="default" w:ascii="Times New Roman" w:hAnsi="Times New Roman" w:cs="Times New Roman"/>
+          <w:sz w:val="24"/>
+          <w:szCs w:val="24"/>
+        </w:rPr>
+      </w:pPr>
+      <w:r>
+        <w:rPr>
+          <w:rStyle w:val="12"/>
+          <w:rFonts w:hint="default" w:ascii="Times New Roman" w:hAnsi="Times New Roman" w:cs="Times New Roman"/>
+          <w:sz w:val="24"/>
+          <w:szCs w:val="24"/>
+        </w:rPr>
+        <w:t>Object Storage</w:t>
+      </w:r>
+      <w:r>
+        <w:rPr>
+          <w:rFonts w:hint="default" w:ascii="Times New Roman" w:hAnsi="Times New Roman" w:cs="Times New Roman"/>
+          <w:sz w:val="24"/>
+          <w:szCs w:val="24"/>
+        </w:rPr>
+        <w:t>: S3 uses an object storage model, which stores data as individual objects.</w:t>
+      </w:r>
+    </w:p>
+    <w:p>
+      <w:pPr>
+        <w:keepNext w:val="0"/>
+        <w:keepLines w:val="0"/>
+        <w:widowControl/>
+        <w:numPr>
+          <w:ilvl w:val="0"/>
+          <w:numId w:val="1"/>
+        </w:numPr>
+        <w:suppressLineNumbers w:val="0"/>
+        <w:spacing w:before="0" w:beforeAutospacing="1" w:after="0" w:afterAutospacing="1"/>
+        <w:ind w:left="720" w:hanging="360"/>
+        <w:jc w:val="both"/>
+        <w:rPr>
+          <w:rFonts w:hint="default" w:ascii="Times New Roman" w:hAnsi="Times New Roman" w:cs="Times New Roman"/>
+          <w:sz w:val="24"/>
+          <w:szCs w:val="24"/>
+        </w:rPr>
+      </w:pPr>
+      <w:r>
+        <w:rPr>
+          <w:rStyle w:val="12"/>
+          <w:rFonts w:hint="default" w:ascii="Times New Roman" w:hAnsi="Times New Roman" w:cs="Times New Roman"/>
+          <w:sz w:val="24"/>
+          <w:szCs w:val="24"/>
+        </w:rPr>
+        <w:t>Global Scalability</w:t>
+      </w:r>
+      <w:r>
+        <w:rPr>
+          <w:rFonts w:hint="default" w:ascii="Times New Roman" w:hAnsi="Times New Roman" w:cs="Times New Roman"/>
+          <w:sz w:val="24"/>
+          <w:szCs w:val="24"/>
+        </w:rPr>
+        <w:t>: S3 is globally accessible, and AWS handles data replication across regions.</w:t>
+      </w:r>
+    </w:p>
+    <w:p>
+      <w:pPr>
+        <w:keepNext w:val="0"/>
+        <w:keepLines w:val="0"/>
+        <w:widowControl/>
+        <w:numPr>
+          <w:ilvl w:val="0"/>
+          <w:numId w:val="1"/>
+        </w:numPr>
+        <w:suppressLineNumbers w:val="0"/>
+        <w:spacing w:before="0" w:beforeAutospacing="1" w:after="0" w:afterAutospacing="1"/>
+        <w:ind w:left="720" w:hanging="360"/>
+        <w:jc w:val="both"/>
+        <w:rPr>
+          <w:rFonts w:hint="default" w:ascii="Times New Roman" w:hAnsi="Times New Roman" w:cs="Times New Roman"/>
+          <w:sz w:val="24"/>
+          <w:szCs w:val="24"/>
+        </w:rPr>
+      </w:pPr>
+      <w:r>
+        <w:rPr>
+          <w:rStyle w:val="12"/>
+          <w:rFonts w:hint="default" w:ascii="Times New Roman" w:hAnsi="Times New Roman" w:cs="Times New Roman"/>
+          <w:sz w:val="24"/>
+          <w:szCs w:val="24"/>
+        </w:rPr>
+        <w:t>Durability and Availability</w:t>
+      </w:r>
+      <w:r>
+        <w:rPr>
+          <w:rFonts w:hint="default" w:ascii="Times New Roman" w:hAnsi="Times New Roman" w:cs="Times New Roman"/>
+          <w:sz w:val="24"/>
+          <w:szCs w:val="24"/>
+        </w:rPr>
+        <w:t>: Designed for high durability (99.999999999%, or 11 9s), meaning data is highly protected.</w:t>
+      </w:r>
+    </w:p>
+    <w:p>
+      <w:pPr>
+        <w:keepNext w:val="0"/>
+        <w:keepLines w:val="0"/>
+        <w:widowControl/>
+        <w:numPr>
+          <w:ilvl w:val="0"/>
+          <w:numId w:val="1"/>
+        </w:numPr>
+        <w:suppressLineNumbers w:val="0"/>
+        <w:spacing w:before="0" w:beforeAutospacing="1" w:after="0" w:afterAutospacing="1"/>
+        <w:ind w:left="720" w:hanging="360"/>
+        <w:jc w:val="both"/>
+        <w:rPr>
+          <w:rFonts w:hint="default" w:ascii="Times New Roman" w:hAnsi="Times New Roman" w:cs="Times New Roman"/>
+          <w:sz w:val="24"/>
+          <w:szCs w:val="24"/>
+        </w:rPr>
+      </w:pPr>
+      <w:r>
+        <w:rPr>
+          <w:rStyle w:val="12"/>
+          <w:rFonts w:hint="default" w:ascii="Times New Roman" w:hAnsi="Times New Roman" w:cs="Times New Roman"/>
+          <w:sz w:val="24"/>
+          <w:szCs w:val="24"/>
+        </w:rPr>
+        <w:t>Storage Classes</w:t>
+      </w:r>
+      <w:r>
+        <w:rPr>
+          <w:rFonts w:hint="default" w:ascii="Times New Roman" w:hAnsi="Times New Roman" w:cs="Times New Roman"/>
+          <w:sz w:val="24"/>
+          <w:szCs w:val="24"/>
+        </w:rPr>
+        <w:t>: Offers various storage classes (e.g., Standard, Intelligent-Tiering, Glacier) to optimize cost based on access frequency.</w:t>
+      </w:r>
+    </w:p>
+    <w:p>
+      <w:pPr>
+        <w:keepNext w:val="0"/>
+        <w:keepLines w:val="0"/>
+        <w:widowControl/>
+        <w:numPr>
+          <w:ilvl w:val="0"/>
+          <w:numId w:val="1"/>
+        </w:numPr>
+        <w:suppressLineNumbers w:val="0"/>
+        <w:spacing w:before="0" w:beforeAutospacing="1" w:after="0" w:afterAutospacing="1"/>
+        <w:ind w:left="720" w:hanging="360"/>
+        <w:jc w:val="both"/>
+        <w:rPr>
+          <w:rFonts w:hint="default" w:ascii="Times New Roman" w:hAnsi="Times New Roman" w:cs="Times New Roman"/>
+          <w:sz w:val="24"/>
+          <w:szCs w:val="24"/>
+        </w:rPr>
+      </w:pPr>
+      <w:r>
+        <w:rPr>
+          <w:rStyle w:val="12"/>
+          <w:rFonts w:hint="default" w:ascii="Times New Roman" w:hAnsi="Times New Roman" w:cs="Times New Roman"/>
+          <w:sz w:val="24"/>
+          <w:szCs w:val="24"/>
+        </w:rPr>
+        <w:t>Data Accessibility</w:t>
+      </w:r>
+      <w:r>
+        <w:rPr>
+          <w:rFonts w:hint="default" w:ascii="Times New Roman" w:hAnsi="Times New Roman" w:cs="Times New Roman"/>
+          <w:sz w:val="24"/>
+          <w:szCs w:val="24"/>
+        </w:rPr>
+        <w:t>: Primarily accessed over HTTP(s) using REST APIs, allowing easy integration with various applications.</w:t>
+      </w:r>
+    </w:p>
+    <w:p>
+      <w:pPr>
+        <w:pStyle w:val="11"/>
+        <w:keepNext w:val="0"/>
+        <w:keepLines w:val="0"/>
+        <w:widowControl/>
+        <w:suppressLineNumbers w:val="0"/>
+        <w:rPr>
+          <w:rFonts w:hint="default" w:ascii="Times New Roman" w:hAnsi="Times New Roman" w:cs="Times New Roman"/>
+          <w:sz w:val="24"/>
+          <w:szCs w:val="24"/>
+        </w:rPr>
+      </w:pPr>
+      <w:r>
+        <w:rPr>
+          <w:rStyle w:val="12"/>
+          <w:rFonts w:hint="default" w:ascii="Times New Roman" w:hAnsi="Times New Roman" w:cs="Times New Roman"/>
+          <w:sz w:val="24"/>
+          <w:szCs w:val="24"/>
+        </w:rPr>
+        <w:t>Use Cases</w:t>
+      </w:r>
+      <w:r>
+        <w:rPr>
+          <w:rFonts w:hint="default" w:ascii="Times New Roman" w:hAnsi="Times New Roman" w:cs="Times New Roman"/>
+          <w:sz w:val="24"/>
+          <w:szCs w:val="24"/>
+        </w:rPr>
+        <w:t>:</w:t>
+      </w:r>
+    </w:p>
+    <w:p>
+      <w:pPr>
+        <w:keepNext w:val="0"/>
+        <w:keepLines w:val="0"/>
+        <w:widowControl/>
+        <w:numPr>
+          <w:ilvl w:val="0"/>
+          <w:numId w:val="2"/>
+        </w:numPr>
+        <w:suppressLineNumbers w:val="0"/>
+        <w:spacing w:before="0" w:beforeAutospacing="1" w:after="0" w:afterAutospacing="1"/>
+        <w:ind w:left="720" w:hanging="360"/>
+        <w:jc w:val="both"/>
+        <w:rPr>
+          <w:rFonts w:hint="default" w:ascii="Times New Roman" w:hAnsi="Times New Roman" w:cs="Times New Roman"/>
+          <w:sz w:val="24"/>
+          <w:szCs w:val="24"/>
+        </w:rPr>
+      </w:pPr>
+      <w:r>
+        <w:rPr>
+          <w:rStyle w:val="12"/>
+          <w:rFonts w:hint="default" w:ascii="Times New Roman" w:hAnsi="Times New Roman" w:cs="Times New Roman"/>
+          <w:sz w:val="24"/>
+          <w:szCs w:val="24"/>
+        </w:rPr>
+        <w:t>Backup and Archival</w:t>
+      </w:r>
+      <w:r>
+        <w:rPr>
+          <w:rFonts w:hint="default" w:ascii="Times New Roman" w:hAnsi="Times New Roman" w:cs="Times New Roman"/>
+          <w:sz w:val="24"/>
+          <w:szCs w:val="24"/>
+        </w:rPr>
+        <w:t>: Ideal for storing backups and archived data due to its high durability and low-cost storage options (e.g., Glacier).</w:t>
+      </w:r>
+    </w:p>
+    <w:p>
+      <w:pPr>
+        <w:keepNext w:val="0"/>
+        <w:keepLines w:val="0"/>
+        <w:widowControl/>
+        <w:numPr>
+          <w:ilvl w:val="0"/>
+          <w:numId w:val="2"/>
+        </w:numPr>
+        <w:suppressLineNumbers w:val="0"/>
+        <w:spacing w:before="0" w:beforeAutospacing="1" w:after="0" w:afterAutospacing="1"/>
+        <w:ind w:left="720" w:hanging="360"/>
+        <w:jc w:val="both"/>
+        <w:rPr>
+          <w:rFonts w:hint="default" w:ascii="Times New Roman" w:hAnsi="Times New Roman" w:cs="Times New Roman"/>
+          <w:sz w:val="24"/>
+          <w:szCs w:val="24"/>
+        </w:rPr>
+      </w:pPr>
+      <w:r>
+        <w:rPr>
+          <w:rStyle w:val="12"/>
+          <w:rFonts w:hint="default" w:ascii="Times New Roman" w:hAnsi="Times New Roman" w:cs="Times New Roman"/>
+          <w:sz w:val="24"/>
+          <w:szCs w:val="24"/>
+        </w:rPr>
+        <w:t>Static Content Hosting</w:t>
+      </w:r>
+      <w:r>
+        <w:rPr>
+          <w:rFonts w:hint="default" w:ascii="Times New Roman" w:hAnsi="Times New Roman" w:cs="Times New Roman"/>
+          <w:sz w:val="24"/>
+          <w:szCs w:val="24"/>
+        </w:rPr>
+        <w:t>: Perfect for hosting images, videos, and static websites, as data can be accessed over HTTP(S).</w:t>
+      </w:r>
+    </w:p>
+    <w:p>
+      <w:pPr>
+        <w:keepNext w:val="0"/>
+        <w:keepLines w:val="0"/>
+        <w:widowControl/>
+        <w:numPr>
+          <w:ilvl w:val="0"/>
+          <w:numId w:val="2"/>
+        </w:numPr>
+        <w:suppressLineNumbers w:val="0"/>
+        <w:spacing w:before="0" w:beforeAutospacing="1" w:after="0" w:afterAutospacing="1"/>
+        <w:ind w:left="720" w:hanging="360"/>
+        <w:jc w:val="both"/>
+        <w:rPr>
+          <w:rFonts w:hint="default" w:ascii="Times New Roman" w:hAnsi="Times New Roman" w:cs="Times New Roman"/>
+          <w:sz w:val="24"/>
+          <w:szCs w:val="24"/>
+        </w:rPr>
+      </w:pPr>
+      <w:r>
+        <w:rPr>
+          <w:rStyle w:val="12"/>
+          <w:rFonts w:hint="default" w:ascii="Times New Roman" w:hAnsi="Times New Roman" w:cs="Times New Roman"/>
+          <w:sz w:val="24"/>
+          <w:szCs w:val="24"/>
+        </w:rPr>
+        <w:t>Data Lakes</w:t>
+      </w:r>
+      <w:r>
+        <w:rPr>
+          <w:rFonts w:hint="default" w:ascii="Times New Roman" w:hAnsi="Times New Roman" w:cs="Times New Roman"/>
+          <w:sz w:val="24"/>
+          <w:szCs w:val="24"/>
+        </w:rPr>
+        <w:t>: S3’s scalable and cost-effective nature makes it a strong foundation for data lakes used in big data analytics.</w:t>
+      </w:r>
+    </w:p>
+    <w:p>
+      <w:pPr>
+        <w:keepNext w:val="0"/>
+        <w:keepLines w:val="0"/>
+        <w:widowControl/>
+        <w:numPr>
+          <w:ilvl w:val="0"/>
+          <w:numId w:val="2"/>
+        </w:numPr>
+        <w:suppressLineNumbers w:val="0"/>
+        <w:spacing w:before="0" w:beforeAutospacing="1" w:after="0" w:afterAutospacing="1"/>
+        <w:ind w:left="720" w:hanging="360"/>
+        <w:jc w:val="both"/>
+        <w:rPr>
+          <w:rFonts w:hint="default" w:ascii="Times New Roman" w:hAnsi="Times New Roman" w:cs="Times New Roman"/>
+          <w:sz w:val="24"/>
+          <w:szCs w:val="24"/>
+        </w:rPr>
+      </w:pPr>
+      <w:r>
+        <w:rPr>
+          <w:rStyle w:val="12"/>
+          <w:rFonts w:hint="default" w:ascii="Times New Roman" w:hAnsi="Times New Roman" w:cs="Times New Roman"/>
+          <w:sz w:val="24"/>
+          <w:szCs w:val="24"/>
+        </w:rPr>
+        <w:t>Content Distribution</w:t>
+      </w:r>
+      <w:r>
+        <w:rPr>
+          <w:rFonts w:hint="default" w:ascii="Times New Roman" w:hAnsi="Times New Roman" w:cs="Times New Roman"/>
+          <w:sz w:val="24"/>
+          <w:szCs w:val="24"/>
+        </w:rPr>
+        <w:t>: Integrated with CloudFront, S3 helps distribute content globally with low latency.</w:t>
+      </w:r>
+    </w:p>
+    <w:p>
+      <w:pPr>
+        <w:pStyle w:val="4"/>
+        <w:keepNext w:val="0"/>
+        <w:keepLines w:val="0"/>
+        <w:widowControl/>
+        <w:suppressLineNumbers w:val="0"/>
+        <w:rPr>
+          <w:rFonts w:hint="default" w:ascii="Times New Roman" w:hAnsi="Times New Roman" w:cs="Times New Roman"/>
+          <w:sz w:val="24"/>
+          <w:szCs w:val="24"/>
+        </w:rPr>
+      </w:pPr>
+      <w:r>
+        <w:rPr>
+          <w:rFonts w:hint="default" w:ascii="Times New Roman" w:hAnsi="Times New Roman" w:cs="Times New Roman"/>
+          <w:sz w:val="24"/>
+          <w:szCs w:val="24"/>
+        </w:rPr>
+        <w:t>Amazon EC2 with EBS: Elastic Compute Cloud with Elastic Block Store</w:t>
+      </w:r>
+    </w:p>
+    <w:p>
+      <w:pPr>
+        <w:pStyle w:val="11"/>
+        <w:keepNext w:val="0"/>
+        <w:keepLines w:val="0"/>
+        <w:widowControl/>
+        <w:suppressLineNumbers w:val="0"/>
+        <w:jc w:val="both"/>
+        <w:rPr>
+          <w:rFonts w:hint="default" w:ascii="Times New Roman" w:hAnsi="Times New Roman" w:cs="Times New Roman"/>
+        </w:rPr>
+      </w:pPr>
+      <w:r>
+        <w:rPr>
+          <w:rStyle w:val="12"/>
+          <w:rFonts w:hint="default" w:ascii="Times New Roman" w:hAnsi="Times New Roman" w:cs="Times New Roman"/>
+        </w:rPr>
+        <w:t>Overview</w:t>
+      </w:r>
+      <w:r>
+        <w:rPr>
+          <w:rFonts w:hint="default" w:ascii="Times New Roman" w:hAnsi="Times New Roman" w:cs="Times New Roman"/>
+        </w:rPr>
+        <w:t>:</w:t>
+      </w:r>
+      <w:r>
+        <w:rPr>
+          <w:rFonts w:hint="default" w:ascii="Times New Roman" w:hAnsi="Times New Roman" w:cs="Times New Roman"/>
+        </w:rPr>
         <w:br w:type="textWrapping"/>
       </w:r>
       <w:r>
+        <w:rPr>
+          <w:rFonts w:hint="default" w:cs="Times New Roman"/>
+          <w:lang w:val="en-IE"/>
+        </w:rPr>
+        <w:tab/>
+      </w:r>
+      <w:r>
+        <w:rPr>
+          <w:rFonts w:hint="default" w:ascii="Times New Roman" w:hAnsi="Times New Roman" w:cs="Times New Roman"/>
+        </w:rPr>
+        <w:t>Amazon EC2 provides scalable computing power in the cloud. EBS is a persistent block storage system for EC2 instances, allowing data storage in block format (like a traditional hard drive) and supporting applications that require low-latency access and high IOPS (Input/Output Operations Per Second)</w:t>
+      </w:r>
+      <w:r>
+        <w:rPr>
+          <w:rFonts w:hint="default" w:cs="Times New Roman"/>
+          <w:lang w:val="en-IE"/>
+        </w:rPr>
+        <w:t xml:space="preserve"> </w:t>
+      </w:r>
+      <w:r>
+        <w:rPr>
+          <w:rFonts w:hint="default"/>
+          <w:lang w:val="en-IE"/>
+        </w:rPr>
+        <w:t>(Amazon Web Services, 2019)</w:t>
+      </w:r>
+      <w:r>
+        <w:rPr>
+          <w:rFonts w:hint="default" w:ascii="Times New Roman" w:hAnsi="Times New Roman" w:cs="Times New Roman"/>
+        </w:rPr>
+        <w:t>.</w:t>
+      </w:r>
+    </w:p>
+    <w:p>
+      <w:pPr>
+        <w:pStyle w:val="11"/>
+        <w:keepNext w:val="0"/>
+        <w:keepLines w:val="0"/>
+        <w:widowControl/>
+        <w:suppressLineNumbers w:val="0"/>
+        <w:jc w:val="both"/>
+        <w:rPr>
+          <w:rFonts w:hint="default" w:ascii="Times New Roman" w:hAnsi="Times New Roman" w:cs="Times New Roman"/>
+          <w:sz w:val="24"/>
+          <w:szCs w:val="24"/>
+        </w:rPr>
+      </w:pPr>
+      <w:r>
+        <w:rPr>
+          <w:rStyle w:val="12"/>
+          <w:rFonts w:hint="default" w:ascii="Times New Roman" w:hAnsi="Times New Roman" w:cs="Times New Roman"/>
+          <w:sz w:val="24"/>
+          <w:szCs w:val="24"/>
+        </w:rPr>
+        <w:t>Key Characteristics</w:t>
+      </w:r>
+      <w:r>
+        <w:rPr>
+          <w:rFonts w:hint="default" w:ascii="Times New Roman" w:hAnsi="Times New Roman" w:cs="Times New Roman"/>
+          <w:sz w:val="24"/>
+          <w:szCs w:val="24"/>
+        </w:rPr>
+        <w:t>:</w:t>
+      </w:r>
+    </w:p>
+    <w:p>
+      <w:pPr>
+        <w:keepNext w:val="0"/>
+        <w:keepLines w:val="0"/>
+        <w:widowControl/>
+        <w:numPr>
+          <w:ilvl w:val="0"/>
+          <w:numId w:val="3"/>
+        </w:numPr>
+        <w:suppressLineNumbers w:val="0"/>
+        <w:spacing w:before="0" w:beforeAutospacing="1" w:after="0" w:afterAutospacing="1"/>
+        <w:ind w:left="720" w:hanging="360"/>
+        <w:jc w:val="both"/>
+        <w:rPr>
+          <w:rFonts w:hint="default" w:ascii="Times New Roman" w:hAnsi="Times New Roman" w:cs="Times New Roman"/>
+          <w:sz w:val="24"/>
+          <w:szCs w:val="24"/>
+        </w:rPr>
+      </w:pPr>
+      <w:r>
+        <w:rPr>
+          <w:rStyle w:val="12"/>
+          <w:rFonts w:hint="default" w:ascii="Times New Roman" w:hAnsi="Times New Roman" w:cs="Times New Roman"/>
+          <w:sz w:val="24"/>
+          <w:szCs w:val="24"/>
+        </w:rPr>
+        <w:t>Block Storage</w:t>
+      </w:r>
+      <w:r>
+        <w:rPr>
+          <w:rFonts w:hint="default" w:ascii="Times New Roman" w:hAnsi="Times New Roman" w:cs="Times New Roman"/>
+          <w:sz w:val="24"/>
+          <w:szCs w:val="24"/>
+        </w:rPr>
+        <w:t>: EBS is a block storage service, meaning it works at a lower level, providing raw storage for OS-level formatting and partitioning.</w:t>
+      </w:r>
+    </w:p>
+    <w:p>
+      <w:pPr>
+        <w:keepNext w:val="0"/>
+        <w:keepLines w:val="0"/>
+        <w:widowControl/>
+        <w:numPr>
+          <w:ilvl w:val="0"/>
+          <w:numId w:val="3"/>
+        </w:numPr>
+        <w:suppressLineNumbers w:val="0"/>
+        <w:spacing w:before="0" w:beforeAutospacing="1" w:after="0" w:afterAutospacing="1"/>
+        <w:ind w:left="720" w:hanging="360"/>
+        <w:jc w:val="both"/>
+        <w:rPr>
+          <w:rFonts w:hint="default" w:ascii="Times New Roman" w:hAnsi="Times New Roman" w:cs="Times New Roman"/>
+          <w:sz w:val="24"/>
+          <w:szCs w:val="24"/>
+        </w:rPr>
+      </w:pPr>
+      <w:r>
+        <w:rPr>
+          <w:rStyle w:val="12"/>
+          <w:rFonts w:hint="default" w:ascii="Times New Roman" w:hAnsi="Times New Roman" w:cs="Times New Roman"/>
+          <w:sz w:val="24"/>
+          <w:szCs w:val="24"/>
+        </w:rPr>
+        <w:t>Persistent Storage for EC2</w:t>
+      </w:r>
+      <w:r>
+        <w:rPr>
+          <w:rFonts w:hint="default" w:ascii="Times New Roman" w:hAnsi="Times New Roman" w:cs="Times New Roman"/>
+          <w:sz w:val="24"/>
+          <w:szCs w:val="24"/>
+        </w:rPr>
+        <w:t>: EBS is designed specifically for EC2 instances, providing storage that persists even after instances are stopped or restarted.</w:t>
+      </w:r>
+    </w:p>
+    <w:p>
+      <w:pPr>
+        <w:keepNext w:val="0"/>
+        <w:keepLines w:val="0"/>
+        <w:widowControl/>
+        <w:numPr>
+          <w:ilvl w:val="0"/>
+          <w:numId w:val="3"/>
+        </w:numPr>
+        <w:suppressLineNumbers w:val="0"/>
+        <w:spacing w:before="0" w:beforeAutospacing="1" w:after="0" w:afterAutospacing="1"/>
+        <w:ind w:left="720" w:hanging="360"/>
+        <w:jc w:val="both"/>
+        <w:rPr>
+          <w:rFonts w:hint="default" w:ascii="Times New Roman" w:hAnsi="Times New Roman" w:cs="Times New Roman"/>
+          <w:sz w:val="24"/>
+          <w:szCs w:val="24"/>
+        </w:rPr>
+      </w:pPr>
+      <w:r>
+        <w:rPr>
+          <w:rStyle w:val="12"/>
+          <w:rFonts w:hint="default" w:ascii="Times New Roman" w:hAnsi="Times New Roman" w:cs="Times New Roman"/>
+          <w:sz w:val="24"/>
+          <w:szCs w:val="24"/>
+        </w:rPr>
+        <w:t>High-Performance and Low Latency</w:t>
+      </w:r>
+      <w:r>
+        <w:rPr>
+          <w:rFonts w:hint="default" w:ascii="Times New Roman" w:hAnsi="Times New Roman" w:cs="Times New Roman"/>
+          <w:sz w:val="24"/>
+          <w:szCs w:val="24"/>
+        </w:rPr>
+        <w:t>: EBS volumes can be optimized for high IOPS, making them suitable for databases and transactional applications.</w:t>
+      </w:r>
+    </w:p>
+    <w:p>
+      <w:pPr>
+        <w:keepNext w:val="0"/>
+        <w:keepLines w:val="0"/>
+        <w:widowControl/>
+        <w:numPr>
+          <w:ilvl w:val="0"/>
+          <w:numId w:val="3"/>
+        </w:numPr>
+        <w:suppressLineNumbers w:val="0"/>
+        <w:spacing w:before="0" w:beforeAutospacing="1" w:after="0" w:afterAutospacing="1"/>
+        <w:ind w:left="720" w:hanging="360"/>
+        <w:jc w:val="both"/>
+        <w:rPr>
+          <w:rFonts w:hint="default" w:ascii="Times New Roman" w:hAnsi="Times New Roman" w:cs="Times New Roman"/>
+          <w:sz w:val="24"/>
+          <w:szCs w:val="24"/>
+        </w:rPr>
+      </w:pPr>
+      <w:r>
+        <w:rPr>
+          <w:rStyle w:val="12"/>
+          <w:rFonts w:hint="default" w:ascii="Times New Roman" w:hAnsi="Times New Roman" w:cs="Times New Roman"/>
+          <w:sz w:val="24"/>
+          <w:szCs w:val="24"/>
+        </w:rPr>
+        <w:t>Snapshottable and Backups</w:t>
+      </w:r>
+      <w:r>
+        <w:rPr>
+          <w:rFonts w:hint="default" w:ascii="Times New Roman" w:hAnsi="Times New Roman" w:cs="Times New Roman"/>
+          <w:sz w:val="24"/>
+          <w:szCs w:val="24"/>
+        </w:rPr>
+        <w:t>: Users can create snapshots of EBS volumes, which are stored in S3 and can be used for backups or replicating data across instances.</w:t>
+      </w:r>
+    </w:p>
+    <w:p>
+      <w:pPr>
+        <w:pStyle w:val="11"/>
+        <w:keepNext w:val="0"/>
+        <w:keepLines w:val="0"/>
+        <w:widowControl/>
+        <w:suppressLineNumbers w:val="0"/>
+        <w:jc w:val="both"/>
+        <w:rPr>
+          <w:rFonts w:hint="default" w:ascii="Times New Roman" w:hAnsi="Times New Roman" w:cs="Times New Roman"/>
+          <w:sz w:val="24"/>
+          <w:szCs w:val="24"/>
+        </w:rPr>
+      </w:pPr>
+      <w:r>
+        <w:rPr>
+          <w:rStyle w:val="12"/>
+          <w:rFonts w:hint="default" w:ascii="Times New Roman" w:hAnsi="Times New Roman" w:cs="Times New Roman"/>
+          <w:sz w:val="24"/>
+          <w:szCs w:val="24"/>
+        </w:rPr>
+        <w:t>Use Cases</w:t>
+      </w:r>
+      <w:r>
+        <w:rPr>
+          <w:rFonts w:hint="default" w:ascii="Times New Roman" w:hAnsi="Times New Roman" w:cs="Times New Roman"/>
+          <w:sz w:val="24"/>
+          <w:szCs w:val="24"/>
+        </w:rPr>
+        <w:t>:</w:t>
+      </w:r>
+    </w:p>
+    <w:p>
+      <w:pPr>
+        <w:keepNext w:val="0"/>
+        <w:keepLines w:val="0"/>
+        <w:widowControl/>
+        <w:numPr>
+          <w:ilvl w:val="0"/>
+          <w:numId w:val="4"/>
+        </w:numPr>
+        <w:suppressLineNumbers w:val="0"/>
+        <w:spacing w:before="0" w:beforeAutospacing="1" w:after="0" w:afterAutospacing="1"/>
+        <w:ind w:left="720" w:hanging="360"/>
+        <w:jc w:val="both"/>
+        <w:rPr>
+          <w:rFonts w:hint="default" w:ascii="Times New Roman" w:hAnsi="Times New Roman" w:cs="Times New Roman"/>
+          <w:sz w:val="24"/>
+          <w:szCs w:val="24"/>
+        </w:rPr>
+      </w:pPr>
+      <w:r>
+        <w:rPr>
+          <w:rStyle w:val="12"/>
+          <w:rFonts w:hint="default" w:ascii="Times New Roman" w:hAnsi="Times New Roman" w:cs="Times New Roman"/>
+          <w:sz w:val="24"/>
+          <w:szCs w:val="24"/>
+        </w:rPr>
+        <w:t>Databases</w:t>
+      </w:r>
+      <w:r>
+        <w:rPr>
+          <w:rFonts w:hint="default" w:ascii="Times New Roman" w:hAnsi="Times New Roman" w:cs="Times New Roman"/>
+          <w:sz w:val="24"/>
+          <w:szCs w:val="24"/>
+        </w:rPr>
+        <w:t>: EBS is suitable for database storage (e.g., MySQL, PostgreSQL) that requires high IOPS and low-latency access.</w:t>
+      </w:r>
+    </w:p>
+    <w:p>
+      <w:pPr>
+        <w:keepNext w:val="0"/>
+        <w:keepLines w:val="0"/>
+        <w:widowControl/>
+        <w:numPr>
+          <w:ilvl w:val="0"/>
+          <w:numId w:val="4"/>
+        </w:numPr>
+        <w:suppressLineNumbers w:val="0"/>
+        <w:spacing w:before="0" w:beforeAutospacing="1" w:after="0" w:afterAutospacing="1"/>
+        <w:ind w:left="720" w:hanging="360"/>
+        <w:jc w:val="both"/>
+        <w:rPr>
+          <w:rFonts w:hint="default" w:ascii="Times New Roman" w:hAnsi="Times New Roman" w:cs="Times New Roman"/>
+          <w:sz w:val="24"/>
+          <w:szCs w:val="24"/>
+        </w:rPr>
+      </w:pPr>
+      <w:r>
+        <w:rPr>
+          <w:rStyle w:val="12"/>
+          <w:rFonts w:hint="default" w:ascii="Times New Roman" w:hAnsi="Times New Roman" w:cs="Times New Roman"/>
+          <w:sz w:val="24"/>
+          <w:szCs w:val="24"/>
+        </w:rPr>
+        <w:t>Transactional Applications</w:t>
+      </w:r>
+      <w:r>
+        <w:rPr>
+          <w:rFonts w:hint="default" w:ascii="Times New Roman" w:hAnsi="Times New Roman" w:cs="Times New Roman"/>
+          <w:sz w:val="24"/>
+          <w:szCs w:val="24"/>
+        </w:rPr>
+        <w:t>: Ideal for applications needing frequent read/write access to data.</w:t>
+      </w:r>
+    </w:p>
+    <w:p>
+      <w:pPr>
+        <w:keepNext w:val="0"/>
+        <w:keepLines w:val="0"/>
+        <w:widowControl/>
+        <w:numPr>
+          <w:ilvl w:val="0"/>
+          <w:numId w:val="4"/>
+        </w:numPr>
+        <w:suppressLineNumbers w:val="0"/>
+        <w:spacing w:before="0" w:beforeAutospacing="1" w:after="0" w:afterAutospacing="1"/>
+        <w:ind w:left="720" w:hanging="360"/>
+        <w:jc w:val="both"/>
+        <w:rPr>
+          <w:rFonts w:hint="default" w:ascii="Times New Roman" w:hAnsi="Times New Roman" w:cs="Times New Roman"/>
+          <w:sz w:val="24"/>
+          <w:szCs w:val="24"/>
+        </w:rPr>
+      </w:pPr>
+      <w:r>
+        <w:rPr>
+          <w:rStyle w:val="12"/>
+          <w:rFonts w:hint="default" w:ascii="Times New Roman" w:hAnsi="Times New Roman" w:cs="Times New Roman"/>
+          <w:sz w:val="24"/>
+          <w:szCs w:val="24"/>
+        </w:rPr>
+        <w:t>Big Data Processing</w:t>
+      </w:r>
+      <w:r>
+        <w:rPr>
+          <w:rFonts w:hint="default" w:ascii="Times New Roman" w:hAnsi="Times New Roman" w:cs="Times New Roman"/>
+          <w:sz w:val="24"/>
+          <w:szCs w:val="24"/>
+        </w:rPr>
+        <w:t>: EC2 with EBS can be configured for compute-heavy tasks where data needs to be processed on local storage.</w:t>
+      </w:r>
+    </w:p>
+    <w:p>
+      <w:pPr>
+        <w:keepNext w:val="0"/>
+        <w:keepLines w:val="0"/>
+        <w:widowControl/>
+        <w:numPr>
+          <w:ilvl w:val="0"/>
+          <w:numId w:val="4"/>
+        </w:numPr>
+        <w:suppressLineNumbers w:val="0"/>
+        <w:spacing w:before="0" w:beforeAutospacing="1" w:after="0" w:afterAutospacing="1"/>
+        <w:ind w:left="720" w:hanging="360"/>
+        <w:jc w:val="both"/>
+        <w:rPr>
+          <w:rFonts w:hint="default" w:ascii="Times New Roman" w:hAnsi="Times New Roman" w:cs="Times New Roman"/>
+          <w:sz w:val="24"/>
+          <w:szCs w:val="24"/>
+        </w:rPr>
+      </w:pPr>
+      <w:r>
+        <w:rPr>
+          <w:rStyle w:val="12"/>
+          <w:rFonts w:hint="default" w:ascii="Times New Roman" w:hAnsi="Times New Roman" w:cs="Times New Roman"/>
+          <w:sz w:val="24"/>
+          <w:szCs w:val="24"/>
+        </w:rPr>
+        <w:t>Applications Needing Persistent Disk Storage</w:t>
+      </w:r>
+      <w:r>
+        <w:rPr>
+          <w:rFonts w:hint="default" w:ascii="Times New Roman" w:hAnsi="Times New Roman" w:cs="Times New Roman"/>
+          <w:sz w:val="24"/>
+          <w:szCs w:val="24"/>
+        </w:rPr>
+        <w:t>: EBS volumes remain even when EC2 instances are stopped, unlike instance store volumes, which are ephemeral.</w:t>
+      </w:r>
+    </w:p>
+    <w:p>
+      <w:pPr>
+        <w:keepNext w:val="0"/>
+        <w:keepLines w:val="0"/>
+        <w:widowControl/>
+        <w:suppressLineNumbers w:val="0"/>
+        <w:jc w:val="both"/>
+        <w:rPr>
+          <w:rFonts w:hint="default" w:ascii="Times New Roman" w:hAnsi="Times New Roman" w:cs="Times New Roman"/>
+          <w:sz w:val="24"/>
+          <w:szCs w:val="24"/>
+        </w:rPr>
+      </w:pPr>
+    </w:p>
+    <w:p>
+      <w:pPr>
+        <w:pStyle w:val="4"/>
+        <w:keepNext w:val="0"/>
+        <w:keepLines w:val="0"/>
+        <w:widowControl/>
+        <w:suppressLineNumbers w:val="0"/>
+        <w:jc w:val="both"/>
+        <w:rPr>
+          <w:rFonts w:hint="default" w:ascii="Times New Roman" w:hAnsi="Times New Roman" w:cs="Times New Roman"/>
+          <w:sz w:val="24"/>
+          <w:szCs w:val="24"/>
+        </w:rPr>
+      </w:pPr>
+      <w:r>
+        <w:rPr>
+          <w:rFonts w:hint="default" w:ascii="Times New Roman" w:hAnsi="Times New Roman" w:cs="Times New Roman"/>
+          <w:sz w:val="24"/>
+          <w:szCs w:val="24"/>
+        </w:rPr>
+        <w:t>Similarities Between Amazon S3 and EC2 with EBS</w:t>
+      </w:r>
+    </w:p>
+    <w:p>
+      <w:pPr>
+        <w:keepNext w:val="0"/>
+        <w:keepLines w:val="0"/>
+        <w:widowControl/>
+        <w:numPr>
+          <w:ilvl w:val="0"/>
+          <w:numId w:val="5"/>
+        </w:numPr>
+        <w:suppressLineNumbers w:val="0"/>
+        <w:spacing w:before="0" w:beforeAutospacing="1" w:after="0" w:afterAutospacing="1"/>
+        <w:ind w:left="720" w:hanging="360"/>
+        <w:jc w:val="both"/>
+        <w:rPr>
+          <w:rFonts w:hint="default" w:ascii="Times New Roman" w:hAnsi="Times New Roman" w:cs="Times New Roman"/>
+          <w:sz w:val="24"/>
+          <w:szCs w:val="24"/>
+        </w:rPr>
+      </w:pPr>
+      <w:r>
+        <w:rPr>
+          <w:rStyle w:val="12"/>
+          <w:rFonts w:hint="default" w:ascii="Times New Roman" w:hAnsi="Times New Roman" w:cs="Times New Roman"/>
+          <w:sz w:val="24"/>
+          <w:szCs w:val="24"/>
+        </w:rPr>
+        <w:t>Storage Solutions</w:t>
+      </w:r>
+      <w:r>
+        <w:rPr>
+          <w:rFonts w:hint="default" w:ascii="Times New Roman" w:hAnsi="Times New Roman" w:cs="Times New Roman"/>
+          <w:sz w:val="24"/>
+          <w:szCs w:val="24"/>
+        </w:rPr>
+        <w:t>: Both S3 and EBS provide storage services, albeit with different architectures and data models.</w:t>
+      </w:r>
+    </w:p>
+    <w:p>
+      <w:pPr>
+        <w:keepNext w:val="0"/>
+        <w:keepLines w:val="0"/>
+        <w:widowControl/>
+        <w:numPr>
+          <w:ilvl w:val="0"/>
+          <w:numId w:val="5"/>
+        </w:numPr>
+        <w:suppressLineNumbers w:val="0"/>
+        <w:spacing w:before="0" w:beforeAutospacing="1" w:after="0" w:afterAutospacing="1"/>
+        <w:ind w:left="720" w:hanging="360"/>
+        <w:jc w:val="both"/>
+        <w:rPr>
+          <w:rFonts w:hint="default" w:ascii="Times New Roman" w:hAnsi="Times New Roman" w:cs="Times New Roman"/>
+          <w:sz w:val="24"/>
+          <w:szCs w:val="24"/>
+        </w:rPr>
+      </w:pPr>
+      <w:r>
+        <w:rPr>
+          <w:rStyle w:val="12"/>
+          <w:rFonts w:hint="default" w:ascii="Times New Roman" w:hAnsi="Times New Roman" w:cs="Times New Roman"/>
+          <w:sz w:val="24"/>
+          <w:szCs w:val="24"/>
+        </w:rPr>
+        <w:t>Scalability</w:t>
+      </w:r>
+      <w:r>
+        <w:rPr>
+          <w:rFonts w:hint="default" w:ascii="Times New Roman" w:hAnsi="Times New Roman" w:cs="Times New Roman"/>
+          <w:sz w:val="24"/>
+          <w:szCs w:val="24"/>
+        </w:rPr>
+        <w:t>: Both services scale according to demand, although they serve different purposes.</w:t>
+      </w:r>
+    </w:p>
+    <w:p>
+      <w:pPr>
+        <w:keepNext w:val="0"/>
+        <w:keepLines w:val="0"/>
+        <w:widowControl/>
+        <w:numPr>
+          <w:ilvl w:val="0"/>
+          <w:numId w:val="5"/>
+        </w:numPr>
+        <w:suppressLineNumbers w:val="0"/>
+        <w:spacing w:before="0" w:beforeAutospacing="1" w:after="0" w:afterAutospacing="1"/>
+        <w:ind w:left="720" w:hanging="360"/>
+        <w:jc w:val="both"/>
+        <w:rPr>
+          <w:rFonts w:hint="default" w:ascii="Times New Roman" w:hAnsi="Times New Roman" w:cs="Times New Roman"/>
+          <w:sz w:val="24"/>
+          <w:szCs w:val="24"/>
+        </w:rPr>
+      </w:pPr>
+      <w:r>
+        <w:rPr>
+          <w:rStyle w:val="12"/>
+          <w:rFonts w:hint="default" w:ascii="Times New Roman" w:hAnsi="Times New Roman" w:cs="Times New Roman"/>
+          <w:sz w:val="24"/>
+          <w:szCs w:val="24"/>
+        </w:rPr>
+        <w:t>Data Durability</w:t>
+      </w:r>
+      <w:r>
+        <w:rPr>
+          <w:rFonts w:hint="default" w:ascii="Times New Roman" w:hAnsi="Times New Roman" w:cs="Times New Roman"/>
+          <w:sz w:val="24"/>
+          <w:szCs w:val="24"/>
+        </w:rPr>
+        <w:t>: AWS ensures high durability for both services, making them reliable for critical data storage.</w:t>
+      </w:r>
+    </w:p>
+    <w:p>
+      <w:pPr>
+        <w:keepNext w:val="0"/>
+        <w:keepLines w:val="0"/>
+        <w:widowControl/>
+        <w:numPr>
+          <w:ilvl w:val="0"/>
+          <w:numId w:val="5"/>
+        </w:numPr>
+        <w:suppressLineNumbers w:val="0"/>
+        <w:spacing w:before="0" w:beforeAutospacing="1" w:after="0" w:afterAutospacing="1"/>
+        <w:ind w:left="720" w:hanging="360"/>
+        <w:jc w:val="both"/>
+        <w:rPr>
+          <w:rFonts w:hint="default" w:ascii="Times New Roman" w:hAnsi="Times New Roman" w:cs="Times New Roman"/>
+          <w:sz w:val="24"/>
+          <w:szCs w:val="24"/>
+        </w:rPr>
+      </w:pPr>
+      <w:r>
+        <w:rPr>
+          <w:rStyle w:val="12"/>
+          <w:rFonts w:hint="default" w:ascii="Times New Roman" w:hAnsi="Times New Roman" w:cs="Times New Roman"/>
+          <w:sz w:val="24"/>
+          <w:szCs w:val="24"/>
+        </w:rPr>
+        <w:t>Backup Capabilities</w:t>
+      </w:r>
+      <w:r>
+        <w:rPr>
+          <w:rFonts w:hint="default" w:ascii="Times New Roman" w:hAnsi="Times New Roman" w:cs="Times New Roman"/>
+          <w:sz w:val="24"/>
+          <w:szCs w:val="24"/>
+        </w:rPr>
+        <w:t>: EBS volumes can be backed up using snapshots stored in S3, and S3 can archive data to lower-cost storage classes for backup purposes.</w:t>
+      </w:r>
+    </w:p>
+    <w:p>
+      <w:pPr>
+        <w:pStyle w:val="11"/>
+        <w:keepNext w:val="0"/>
+        <w:keepLines w:val="0"/>
+        <w:widowControl/>
+        <w:suppressLineNumbers w:val="0"/>
+        <w:rPr>
+          <w:rFonts w:hint="default" w:ascii="Times New Roman" w:hAnsi="Times New Roman" w:eastAsia="SimSun" w:cs="Times New Roman"/>
+          <w:b/>
+          <w:bCs/>
+          <w:sz w:val="24"/>
+          <w:szCs w:val="24"/>
+        </w:rPr>
+      </w:pPr>
+    </w:p>
+    <w:p>
+      <w:pPr>
+        <w:pStyle w:val="11"/>
+        <w:keepNext w:val="0"/>
+        <w:keepLines w:val="0"/>
+        <w:widowControl/>
+        <w:suppressLineNumbers w:val="0"/>
+        <w:rPr>
+          <w:rFonts w:hint="default" w:ascii="Times New Roman" w:hAnsi="Times New Roman" w:eastAsia="SimSun" w:cs="Times New Roman"/>
+          <w:b/>
+          <w:bCs/>
+          <w:sz w:val="24"/>
+          <w:szCs w:val="24"/>
+        </w:rPr>
+      </w:pPr>
+    </w:p>
+    <w:p>
+      <w:pPr>
+        <w:pStyle w:val="11"/>
+        <w:keepNext w:val="0"/>
+        <w:keepLines w:val="0"/>
+        <w:widowControl/>
+        <w:suppressLineNumbers w:val="0"/>
+        <w:rPr>
+          <w:rFonts w:hint="default" w:ascii="Times New Roman" w:hAnsi="Times New Roman" w:eastAsia="SimSun" w:cs="Times New Roman"/>
+          <w:b/>
+          <w:bCs/>
+          <w:sz w:val="24"/>
+          <w:szCs w:val="24"/>
+        </w:rPr>
+      </w:pPr>
+    </w:p>
+    <w:p>
+      <w:pPr>
+        <w:pStyle w:val="11"/>
+        <w:keepNext w:val="0"/>
+        <w:keepLines w:val="0"/>
+        <w:widowControl/>
+        <w:suppressLineNumbers w:val="0"/>
+        <w:rPr>
+          <w:rFonts w:hint="default" w:ascii="Times New Roman" w:hAnsi="Times New Roman" w:eastAsia="SimSun" w:cs="Times New Roman"/>
+          <w:b/>
+          <w:bCs/>
+          <w:sz w:val="24"/>
+          <w:szCs w:val="24"/>
+        </w:rPr>
+      </w:pPr>
+    </w:p>
+    <w:p>
+      <w:pPr>
+        <w:pStyle w:val="11"/>
+        <w:keepNext w:val="0"/>
+        <w:keepLines w:val="0"/>
+        <w:widowControl/>
+        <w:suppressLineNumbers w:val="0"/>
+        <w:rPr>
+          <w:rFonts w:hint="default" w:ascii="Times New Roman" w:hAnsi="Times New Roman" w:eastAsia="SimSun" w:cs="Times New Roman"/>
+          <w:b/>
+          <w:bCs/>
+          <w:sz w:val="24"/>
+          <w:szCs w:val="24"/>
+        </w:rPr>
+      </w:pPr>
+    </w:p>
+    <w:p>
+      <w:pPr>
+        <w:pStyle w:val="11"/>
+        <w:keepNext w:val="0"/>
+        <w:keepLines w:val="0"/>
+        <w:widowControl/>
+        <w:suppressLineNumbers w:val="0"/>
+        <w:rPr>
+          <w:rFonts w:hint="default" w:ascii="Times New Roman" w:hAnsi="Times New Roman" w:eastAsia="SimSun" w:cs="Times New Roman"/>
+          <w:b/>
+          <w:bCs/>
+          <w:sz w:val="24"/>
+          <w:szCs w:val="24"/>
+          <w:lang w:val="en-IE"/>
+        </w:rPr>
+      </w:pPr>
+      <w:bookmarkStart w:id="14" w:name="_GoBack"/>
+      <w:bookmarkEnd w:id="14"/>
+    </w:p>
+    <w:p>
+      <w:pPr>
+        <w:pStyle w:val="11"/>
+        <w:keepNext w:val="0"/>
+        <w:keepLines w:val="0"/>
+        <w:widowControl/>
+        <w:suppressLineNumbers w:val="0"/>
+        <w:rPr>
+          <w:rFonts w:hint="default" w:ascii="Times New Roman" w:hAnsi="Times New Roman" w:eastAsia="SimSun" w:cs="Times New Roman"/>
+          <w:b/>
+          <w:bCs/>
+          <w:sz w:val="24"/>
+          <w:szCs w:val="24"/>
+        </w:rPr>
+      </w:pPr>
+    </w:p>
+    <w:p>
+      <w:pPr>
+        <w:pStyle w:val="11"/>
+        <w:keepNext w:val="0"/>
+        <w:keepLines w:val="0"/>
+        <w:widowControl/>
+        <w:suppressLineNumbers w:val="0"/>
+        <w:rPr>
+          <w:rFonts w:hint="default" w:ascii="Times New Roman" w:hAnsi="Times New Roman" w:eastAsia="SimSun" w:cs="Times New Roman"/>
+          <w:b/>
+          <w:bCs/>
+          <w:sz w:val="24"/>
+          <w:szCs w:val="24"/>
+        </w:rPr>
+      </w:pPr>
+    </w:p>
+    <w:p>
+      <w:pPr>
+        <w:pStyle w:val="11"/>
+        <w:keepNext w:val="0"/>
+        <w:keepLines w:val="0"/>
+        <w:widowControl/>
+        <w:suppressLineNumbers w:val="0"/>
+        <w:rPr>
+          <w:vertAlign w:val="baseline"/>
+        </w:rPr>
+      </w:pPr>
+      <w:r>
+        <w:rPr>
+          <w:rFonts w:hint="default" w:ascii="Times New Roman" w:hAnsi="Times New Roman" w:eastAsia="SimSun" w:cs="Times New Roman"/>
+          <w:b/>
+          <w:bCs/>
+          <w:sz w:val="24"/>
+          <w:szCs w:val="24"/>
+        </w:rPr>
+        <w:t>Differences Between Amazon S3 and EC2 with EBS</w:t>
+      </w:r>
+      <w:r>
         <w:br w:type="textWrapping"/>
       </w:r>
-      <w:r>
-        <w:br w:type="textWrapping"/>
-      </w:r>
+    </w:p>
+    <w:tbl>
+      <w:tblPr>
+        <w:tblStyle w:val="13"/>
+        <w:tblW w:w="0" w:type="auto"/>
+        <w:tblInd w:w="0" w:type="dxa"/>
+        <w:tblBorders>
+          <w:top w:val="single" w:color="auto" w:sz="4" w:space="0"/>
+          <w:left w:val="single" w:color="auto" w:sz="4" w:space="0"/>
+          <w:bottom w:val="single" w:color="auto" w:sz="4" w:space="0"/>
+          <w:right w:val="single" w:color="auto" w:sz="4" w:space="0"/>
+          <w:insideH w:val="single" w:color="auto" w:sz="4" w:space="0"/>
+          <w:insideV w:val="single" w:color="auto" w:sz="4" w:space="0"/>
+        </w:tblBorders>
+        <w:tblLayout w:type="autofit"/>
+        <w:tblCellMar>
+          <w:left w:w="108" w:type="dxa"/>
+          <w:right w:w="108" w:type="dxa"/>
+        </w:tblCellMar>
+      </w:tblPr>
+      <w:tblGrid>
+        <w:gridCol w:w="2449"/>
+        <w:gridCol w:w="4120"/>
+        <w:gridCol w:w="3285"/>
+      </w:tblGrid>
+      <w:tr>
+        <w:tblPrEx>
+          <w:tblBorders>
+            <w:top w:val="single" w:color="auto" w:sz="4" w:space="0"/>
+            <w:left w:val="single" w:color="auto" w:sz="4" w:space="0"/>
+            <w:bottom w:val="single" w:color="auto" w:sz="4" w:space="0"/>
+            <w:right w:val="single" w:color="auto" w:sz="4" w:space="0"/>
+            <w:insideH w:val="single" w:color="auto" w:sz="4" w:space="0"/>
+            <w:insideV w:val="single" w:color="auto" w:sz="4" w:space="0"/>
+          </w:tblBorders>
+          <w:tblCellMar>
+            <w:left w:w="108" w:type="dxa"/>
+            <w:right w:w="108" w:type="dxa"/>
+          </w:tblCellMar>
+        </w:tblPrEx>
+        <w:tc>
+          <w:tcPr>
+            <w:tcW w:w="2449" w:type="dxa"/>
+            <w:shd w:val="clear" w:color="auto" w:fill="A4A4A4" w:themeFill="background1" w:themeFillShade="A5"/>
+          </w:tcPr>
+          <w:p>
+            <w:pPr>
+              <w:pStyle w:val="11"/>
+              <w:keepNext w:val="0"/>
+              <w:keepLines w:val="0"/>
+              <w:widowControl/>
+              <w:suppressLineNumbers w:val="0"/>
+              <w:rPr>
+                <w:rFonts w:hint="default" w:ascii="Times New Roman" w:hAnsi="Times New Roman" w:cs="Times New Roman"/>
+                <w:b/>
+                <w:bCs/>
+                <w:highlight w:val="none"/>
+                <w:vertAlign w:val="baseline"/>
+              </w:rPr>
+            </w:pPr>
+            <w:r>
+              <w:rPr>
+                <w:rFonts w:hint="default" w:ascii="Times New Roman" w:hAnsi="Times New Roman" w:eastAsia="SimSun" w:cs="Times New Roman"/>
+                <w:b/>
+                <w:bCs/>
+                <w:sz w:val="24"/>
+                <w:szCs w:val="24"/>
+                <w:highlight w:val="none"/>
+              </w:rPr>
+              <w:t>Feature</w:t>
+            </w:r>
+          </w:p>
+        </w:tc>
+        <w:tc>
+          <w:tcPr>
+            <w:tcW w:w="4120" w:type="dxa"/>
+            <w:shd w:val="clear" w:color="auto" w:fill="A4A4A4" w:themeFill="background1" w:themeFillShade="A5"/>
+          </w:tcPr>
+          <w:p>
+            <w:pPr>
+              <w:pStyle w:val="11"/>
+              <w:keepNext w:val="0"/>
+              <w:keepLines w:val="0"/>
+              <w:widowControl/>
+              <w:suppressLineNumbers w:val="0"/>
+              <w:rPr>
+                <w:rFonts w:hint="default" w:ascii="Times New Roman" w:hAnsi="Times New Roman" w:cs="Times New Roman"/>
+                <w:b/>
+                <w:bCs/>
+                <w:highlight w:val="none"/>
+                <w:vertAlign w:val="baseline"/>
+              </w:rPr>
+            </w:pPr>
+            <w:r>
+              <w:rPr>
+                <w:rFonts w:hint="default" w:ascii="Times New Roman" w:hAnsi="Times New Roman" w:eastAsia="SimSun" w:cs="Times New Roman"/>
+                <w:b/>
+                <w:bCs/>
+                <w:sz w:val="24"/>
+                <w:szCs w:val="24"/>
+                <w:highlight w:val="none"/>
+              </w:rPr>
+              <w:t>Amazon S3</w:t>
+            </w:r>
+          </w:p>
+        </w:tc>
+        <w:tc>
+          <w:tcPr>
+            <w:tcW w:w="3285" w:type="dxa"/>
+            <w:shd w:val="clear" w:color="auto" w:fill="A4A4A4" w:themeFill="background1" w:themeFillShade="A5"/>
+          </w:tcPr>
+          <w:p>
+            <w:pPr>
+              <w:pStyle w:val="11"/>
+              <w:keepNext w:val="0"/>
+              <w:keepLines w:val="0"/>
+              <w:widowControl/>
+              <w:suppressLineNumbers w:val="0"/>
+              <w:rPr>
+                <w:rFonts w:hint="default" w:ascii="Times New Roman" w:hAnsi="Times New Roman" w:cs="Times New Roman"/>
+                <w:b/>
+                <w:bCs/>
+                <w:highlight w:val="none"/>
+                <w:vertAlign w:val="baseline"/>
+              </w:rPr>
+            </w:pPr>
+            <w:r>
+              <w:rPr>
+                <w:rFonts w:hint="default" w:ascii="Times New Roman" w:hAnsi="Times New Roman" w:eastAsia="SimSun" w:cs="Times New Roman"/>
+                <w:b/>
+                <w:bCs/>
+                <w:sz w:val="24"/>
+                <w:szCs w:val="24"/>
+                <w:highlight w:val="none"/>
+              </w:rPr>
+              <w:t>Amazon EC2 with EBS</w:t>
+            </w:r>
+          </w:p>
+        </w:tc>
+      </w:tr>
+      <w:tr>
+        <w:tblPrEx>
+          <w:tblBorders>
+            <w:top w:val="single" w:color="auto" w:sz="4" w:space="0"/>
+            <w:left w:val="single" w:color="auto" w:sz="4" w:space="0"/>
+            <w:bottom w:val="single" w:color="auto" w:sz="4" w:space="0"/>
+            <w:right w:val="single" w:color="auto" w:sz="4" w:space="0"/>
+            <w:insideH w:val="single" w:color="auto" w:sz="4" w:space="0"/>
+            <w:insideV w:val="single" w:color="auto" w:sz="4" w:space="0"/>
+          </w:tblBorders>
+          <w:tblCellMar>
+            <w:left w:w="108" w:type="dxa"/>
+            <w:right w:w="108" w:type="dxa"/>
+          </w:tblCellMar>
+        </w:tblPrEx>
+        <w:tc>
+          <w:tcPr>
+            <w:tcW w:w="2449" w:type="dxa"/>
+          </w:tcPr>
+          <w:p>
+            <w:pPr>
+              <w:pStyle w:val="11"/>
+              <w:keepNext w:val="0"/>
+              <w:keepLines w:val="0"/>
+              <w:widowControl/>
+              <w:suppressLineNumbers w:val="0"/>
+              <w:rPr>
+                <w:rFonts w:hint="default" w:ascii="Times New Roman" w:hAnsi="Times New Roman" w:cs="Times New Roman"/>
+                <w:vertAlign w:val="baseline"/>
+              </w:rPr>
+            </w:pPr>
+            <w:r>
+              <w:rPr>
+                <w:rFonts w:hint="default" w:ascii="Times New Roman" w:hAnsi="Times New Roman" w:eastAsia="SimSun" w:cs="Times New Roman"/>
+                <w:sz w:val="24"/>
+                <w:szCs w:val="24"/>
+              </w:rPr>
+              <w:t>Storage Model</w:t>
+            </w:r>
+          </w:p>
+        </w:tc>
+        <w:tc>
+          <w:tcPr>
+            <w:tcW w:w="4120" w:type="dxa"/>
+          </w:tcPr>
+          <w:p>
+            <w:pPr>
+              <w:pStyle w:val="11"/>
+              <w:keepNext w:val="0"/>
+              <w:keepLines w:val="0"/>
+              <w:widowControl/>
+              <w:suppressLineNumbers w:val="0"/>
+              <w:rPr>
+                <w:rFonts w:hint="default" w:ascii="Times New Roman" w:hAnsi="Times New Roman" w:cs="Times New Roman"/>
+                <w:vertAlign w:val="baseline"/>
+              </w:rPr>
+            </w:pPr>
+            <w:r>
+              <w:rPr>
+                <w:rFonts w:hint="default" w:ascii="Times New Roman" w:hAnsi="Times New Roman" w:eastAsia="SimSun" w:cs="Times New Roman"/>
+                <w:sz w:val="24"/>
+                <w:szCs w:val="24"/>
+              </w:rPr>
+              <w:t>Object Storage</w:t>
+            </w:r>
+          </w:p>
+        </w:tc>
+        <w:tc>
+          <w:tcPr>
+            <w:tcW w:w="3285" w:type="dxa"/>
+          </w:tcPr>
+          <w:p>
+            <w:pPr>
+              <w:pStyle w:val="11"/>
+              <w:keepNext w:val="0"/>
+              <w:keepLines w:val="0"/>
+              <w:widowControl/>
+              <w:suppressLineNumbers w:val="0"/>
+              <w:rPr>
+                <w:rFonts w:hint="default" w:ascii="Times New Roman" w:hAnsi="Times New Roman" w:cs="Times New Roman"/>
+                <w:vertAlign w:val="baseline"/>
+              </w:rPr>
+            </w:pPr>
+            <w:r>
+              <w:rPr>
+                <w:rFonts w:hint="default" w:ascii="Times New Roman" w:hAnsi="Times New Roman" w:eastAsia="SimSun" w:cs="Times New Roman"/>
+                <w:sz w:val="24"/>
+                <w:szCs w:val="24"/>
+              </w:rPr>
+              <w:t>Block Storage</w:t>
+            </w:r>
+          </w:p>
+        </w:tc>
+      </w:tr>
+      <w:tr>
+        <w:tblPrEx>
+          <w:tblBorders>
+            <w:top w:val="single" w:color="auto" w:sz="4" w:space="0"/>
+            <w:left w:val="single" w:color="auto" w:sz="4" w:space="0"/>
+            <w:bottom w:val="single" w:color="auto" w:sz="4" w:space="0"/>
+            <w:right w:val="single" w:color="auto" w:sz="4" w:space="0"/>
+            <w:insideH w:val="single" w:color="auto" w:sz="4" w:space="0"/>
+            <w:insideV w:val="single" w:color="auto" w:sz="4" w:space="0"/>
+          </w:tblBorders>
+          <w:tblCellMar>
+            <w:left w:w="108" w:type="dxa"/>
+            <w:right w:w="108" w:type="dxa"/>
+          </w:tblCellMar>
+        </w:tblPrEx>
+        <w:tc>
+          <w:tcPr>
+            <w:tcW w:w="2449" w:type="dxa"/>
+          </w:tcPr>
+          <w:p>
+            <w:pPr>
+              <w:pStyle w:val="11"/>
+              <w:keepNext w:val="0"/>
+              <w:keepLines w:val="0"/>
+              <w:widowControl/>
+              <w:suppressLineNumbers w:val="0"/>
+              <w:rPr>
+                <w:rFonts w:hint="default" w:ascii="Times New Roman" w:hAnsi="Times New Roman" w:cs="Times New Roman"/>
+                <w:vertAlign w:val="baseline"/>
+              </w:rPr>
+            </w:pPr>
+            <w:r>
+              <w:rPr>
+                <w:rFonts w:hint="default" w:ascii="Times New Roman" w:hAnsi="Times New Roman" w:eastAsia="SimSun" w:cs="Times New Roman"/>
+                <w:sz w:val="24"/>
+                <w:szCs w:val="24"/>
+              </w:rPr>
+              <w:t>Data Structure</w:t>
+            </w:r>
+          </w:p>
+        </w:tc>
+        <w:tc>
+          <w:tcPr>
+            <w:tcW w:w="4120" w:type="dxa"/>
+          </w:tcPr>
+          <w:p>
+            <w:pPr>
+              <w:pStyle w:val="11"/>
+              <w:keepNext w:val="0"/>
+              <w:keepLines w:val="0"/>
+              <w:widowControl/>
+              <w:suppressLineNumbers w:val="0"/>
+              <w:rPr>
+                <w:rFonts w:hint="default" w:ascii="Times New Roman" w:hAnsi="Times New Roman" w:cs="Times New Roman"/>
+                <w:vertAlign w:val="baseline"/>
+              </w:rPr>
+            </w:pPr>
+            <w:r>
+              <w:rPr>
+                <w:rFonts w:hint="default" w:ascii="Times New Roman" w:hAnsi="Times New Roman" w:eastAsia="SimSun" w:cs="Times New Roman"/>
+                <w:sz w:val="24"/>
+                <w:szCs w:val="24"/>
+              </w:rPr>
+              <w:t>Bucket and Object</w:t>
+            </w:r>
+          </w:p>
+        </w:tc>
+        <w:tc>
+          <w:tcPr>
+            <w:tcW w:w="3285" w:type="dxa"/>
+          </w:tcPr>
+          <w:p>
+            <w:pPr>
+              <w:pStyle w:val="11"/>
+              <w:keepNext w:val="0"/>
+              <w:keepLines w:val="0"/>
+              <w:widowControl/>
+              <w:suppressLineNumbers w:val="0"/>
+              <w:rPr>
+                <w:rFonts w:hint="default" w:ascii="Times New Roman" w:hAnsi="Times New Roman" w:cs="Times New Roman"/>
+                <w:vertAlign w:val="baseline"/>
+              </w:rPr>
+            </w:pPr>
+            <w:r>
+              <w:rPr>
+                <w:rFonts w:hint="default" w:ascii="Times New Roman" w:hAnsi="Times New Roman" w:eastAsia="SimSun" w:cs="Times New Roman"/>
+                <w:sz w:val="24"/>
+                <w:szCs w:val="24"/>
+              </w:rPr>
+              <w:t>Volumes attached to EC2 instances</w:t>
+            </w:r>
+          </w:p>
+        </w:tc>
+      </w:tr>
+      <w:tr>
+        <w:tblPrEx>
+          <w:tblBorders>
+            <w:top w:val="single" w:color="auto" w:sz="4" w:space="0"/>
+            <w:left w:val="single" w:color="auto" w:sz="4" w:space="0"/>
+            <w:bottom w:val="single" w:color="auto" w:sz="4" w:space="0"/>
+            <w:right w:val="single" w:color="auto" w:sz="4" w:space="0"/>
+            <w:insideH w:val="single" w:color="auto" w:sz="4" w:space="0"/>
+            <w:insideV w:val="single" w:color="auto" w:sz="4" w:space="0"/>
+          </w:tblBorders>
+          <w:tblCellMar>
+            <w:left w:w="108" w:type="dxa"/>
+            <w:right w:w="108" w:type="dxa"/>
+          </w:tblCellMar>
+        </w:tblPrEx>
+        <w:tc>
+          <w:tcPr>
+            <w:tcW w:w="2449" w:type="dxa"/>
+          </w:tcPr>
+          <w:p>
+            <w:pPr>
+              <w:pStyle w:val="11"/>
+              <w:keepNext w:val="0"/>
+              <w:keepLines w:val="0"/>
+              <w:widowControl/>
+              <w:suppressLineNumbers w:val="0"/>
+              <w:rPr>
+                <w:rFonts w:hint="default" w:ascii="Times New Roman" w:hAnsi="Times New Roman" w:cs="Times New Roman"/>
+                <w:vertAlign w:val="baseline"/>
+              </w:rPr>
+            </w:pPr>
+            <w:r>
+              <w:rPr>
+                <w:rFonts w:hint="default" w:ascii="Times New Roman" w:hAnsi="Times New Roman" w:eastAsia="SimSun" w:cs="Times New Roman"/>
+                <w:sz w:val="24"/>
+                <w:szCs w:val="24"/>
+              </w:rPr>
+              <w:t>Use Case Focus</w:t>
+            </w:r>
+          </w:p>
+        </w:tc>
+        <w:tc>
+          <w:tcPr>
+            <w:tcW w:w="4120" w:type="dxa"/>
+          </w:tcPr>
+          <w:p>
+            <w:pPr>
+              <w:pStyle w:val="11"/>
+              <w:keepNext w:val="0"/>
+              <w:keepLines w:val="0"/>
+              <w:widowControl/>
+              <w:suppressLineNumbers w:val="0"/>
+              <w:rPr>
+                <w:rFonts w:hint="default" w:ascii="Times New Roman" w:hAnsi="Times New Roman" w:cs="Times New Roman"/>
+                <w:vertAlign w:val="baseline"/>
+              </w:rPr>
+            </w:pPr>
+            <w:r>
+              <w:rPr>
+                <w:rFonts w:hint="default" w:ascii="Times New Roman" w:hAnsi="Times New Roman" w:eastAsia="SimSun" w:cs="Times New Roman"/>
+                <w:sz w:val="24"/>
+                <w:szCs w:val="24"/>
+              </w:rPr>
+              <w:t>Data lake, backup, and archive</w:t>
+            </w:r>
+          </w:p>
+        </w:tc>
+        <w:tc>
+          <w:tcPr>
+            <w:tcW w:w="3285" w:type="dxa"/>
+          </w:tcPr>
+          <w:p>
+            <w:pPr>
+              <w:pStyle w:val="11"/>
+              <w:keepNext w:val="0"/>
+              <w:keepLines w:val="0"/>
+              <w:widowControl/>
+              <w:suppressLineNumbers w:val="0"/>
+              <w:rPr>
+                <w:rFonts w:hint="default" w:ascii="Times New Roman" w:hAnsi="Times New Roman" w:cs="Times New Roman"/>
+                <w:vertAlign w:val="baseline"/>
+              </w:rPr>
+            </w:pPr>
+            <w:r>
+              <w:rPr>
+                <w:rFonts w:hint="default" w:ascii="Times New Roman" w:hAnsi="Times New Roman" w:eastAsia="SimSun" w:cs="Times New Roman"/>
+                <w:sz w:val="24"/>
+                <w:szCs w:val="24"/>
+              </w:rPr>
+              <w:t>High-performance storage for compute tasks</w:t>
+            </w:r>
+          </w:p>
+        </w:tc>
+      </w:tr>
+      <w:tr>
+        <w:tblPrEx>
+          <w:tblBorders>
+            <w:top w:val="single" w:color="auto" w:sz="4" w:space="0"/>
+            <w:left w:val="single" w:color="auto" w:sz="4" w:space="0"/>
+            <w:bottom w:val="single" w:color="auto" w:sz="4" w:space="0"/>
+            <w:right w:val="single" w:color="auto" w:sz="4" w:space="0"/>
+            <w:insideH w:val="single" w:color="auto" w:sz="4" w:space="0"/>
+            <w:insideV w:val="single" w:color="auto" w:sz="4" w:space="0"/>
+          </w:tblBorders>
+          <w:tblCellMar>
+            <w:left w:w="108" w:type="dxa"/>
+            <w:right w:w="108" w:type="dxa"/>
+          </w:tblCellMar>
+        </w:tblPrEx>
+        <w:tc>
+          <w:tcPr>
+            <w:tcW w:w="2449" w:type="dxa"/>
+          </w:tcPr>
+          <w:p>
+            <w:pPr>
+              <w:pStyle w:val="11"/>
+              <w:keepNext w:val="0"/>
+              <w:keepLines w:val="0"/>
+              <w:widowControl/>
+              <w:suppressLineNumbers w:val="0"/>
+              <w:rPr>
+                <w:rFonts w:hint="default" w:ascii="Times New Roman" w:hAnsi="Times New Roman" w:cs="Times New Roman"/>
+                <w:vertAlign w:val="baseline"/>
+              </w:rPr>
+            </w:pPr>
+            <w:r>
+              <w:rPr>
+                <w:rFonts w:hint="default" w:ascii="Times New Roman" w:hAnsi="Times New Roman" w:eastAsia="SimSun" w:cs="Times New Roman"/>
+                <w:sz w:val="24"/>
+                <w:szCs w:val="24"/>
+              </w:rPr>
+              <w:t>Data Access</w:t>
+            </w:r>
+          </w:p>
+        </w:tc>
+        <w:tc>
+          <w:tcPr>
+            <w:tcW w:w="4120" w:type="dxa"/>
+          </w:tcPr>
+          <w:p>
+            <w:pPr>
+              <w:pStyle w:val="11"/>
+              <w:keepNext w:val="0"/>
+              <w:keepLines w:val="0"/>
+              <w:widowControl/>
+              <w:suppressLineNumbers w:val="0"/>
+              <w:rPr>
+                <w:rFonts w:hint="default" w:ascii="Times New Roman" w:hAnsi="Times New Roman" w:cs="Times New Roman"/>
+                <w:vertAlign w:val="baseline"/>
+              </w:rPr>
+            </w:pPr>
+            <w:r>
+              <w:rPr>
+                <w:rFonts w:hint="default" w:ascii="Times New Roman" w:hAnsi="Times New Roman" w:eastAsia="SimSun" w:cs="Times New Roman"/>
+                <w:sz w:val="24"/>
+                <w:szCs w:val="24"/>
+              </w:rPr>
+              <w:t>HTTP-based (REST API)</w:t>
+            </w:r>
+          </w:p>
+        </w:tc>
+        <w:tc>
+          <w:tcPr>
+            <w:tcW w:w="3285" w:type="dxa"/>
+          </w:tcPr>
+          <w:p>
+            <w:pPr>
+              <w:pStyle w:val="11"/>
+              <w:keepNext w:val="0"/>
+              <w:keepLines w:val="0"/>
+              <w:widowControl/>
+              <w:suppressLineNumbers w:val="0"/>
+              <w:rPr>
+                <w:rFonts w:hint="default" w:ascii="Times New Roman" w:hAnsi="Times New Roman" w:cs="Times New Roman"/>
+                <w:vertAlign w:val="baseline"/>
+              </w:rPr>
+            </w:pPr>
+            <w:r>
+              <w:rPr>
+                <w:rFonts w:hint="default" w:ascii="Times New Roman" w:hAnsi="Times New Roman" w:eastAsia="SimSun" w:cs="Times New Roman"/>
+                <w:sz w:val="24"/>
+                <w:szCs w:val="24"/>
+              </w:rPr>
+              <w:t>Disk-level access through attached EC2 instances</w:t>
+            </w:r>
+          </w:p>
+        </w:tc>
+      </w:tr>
+      <w:tr>
+        <w:tblPrEx>
+          <w:tblBorders>
+            <w:top w:val="single" w:color="auto" w:sz="4" w:space="0"/>
+            <w:left w:val="single" w:color="auto" w:sz="4" w:space="0"/>
+            <w:bottom w:val="single" w:color="auto" w:sz="4" w:space="0"/>
+            <w:right w:val="single" w:color="auto" w:sz="4" w:space="0"/>
+            <w:insideH w:val="single" w:color="auto" w:sz="4" w:space="0"/>
+            <w:insideV w:val="single" w:color="auto" w:sz="4" w:space="0"/>
+          </w:tblBorders>
+          <w:tblCellMar>
+            <w:left w:w="108" w:type="dxa"/>
+            <w:right w:w="108" w:type="dxa"/>
+          </w:tblCellMar>
+        </w:tblPrEx>
+        <w:tc>
+          <w:tcPr>
+            <w:tcW w:w="2449" w:type="dxa"/>
+          </w:tcPr>
+          <w:p>
+            <w:pPr>
+              <w:pStyle w:val="11"/>
+              <w:keepNext w:val="0"/>
+              <w:keepLines w:val="0"/>
+              <w:widowControl/>
+              <w:suppressLineNumbers w:val="0"/>
+              <w:rPr>
+                <w:rFonts w:hint="default" w:ascii="Times New Roman" w:hAnsi="Times New Roman" w:cs="Times New Roman"/>
+                <w:vertAlign w:val="baseline"/>
+              </w:rPr>
+            </w:pPr>
+            <w:r>
+              <w:rPr>
+                <w:rFonts w:hint="default" w:ascii="Times New Roman" w:hAnsi="Times New Roman" w:eastAsia="SimSun" w:cs="Times New Roman"/>
+                <w:sz w:val="24"/>
+                <w:szCs w:val="24"/>
+              </w:rPr>
+              <w:t>Performance</w:t>
+            </w:r>
+          </w:p>
+        </w:tc>
+        <w:tc>
+          <w:tcPr>
+            <w:tcW w:w="4120" w:type="dxa"/>
+          </w:tcPr>
+          <w:p>
+            <w:pPr>
+              <w:pStyle w:val="11"/>
+              <w:keepNext w:val="0"/>
+              <w:keepLines w:val="0"/>
+              <w:widowControl/>
+              <w:suppressLineNumbers w:val="0"/>
+              <w:rPr>
+                <w:rFonts w:hint="default" w:ascii="Times New Roman" w:hAnsi="Times New Roman" w:cs="Times New Roman"/>
+                <w:vertAlign w:val="baseline"/>
+              </w:rPr>
+            </w:pPr>
+            <w:r>
+              <w:rPr>
+                <w:rFonts w:hint="default" w:ascii="Times New Roman" w:hAnsi="Times New Roman" w:eastAsia="SimSun" w:cs="Times New Roman"/>
+                <w:sz w:val="24"/>
+                <w:szCs w:val="24"/>
+              </w:rPr>
+              <w:t>Suitable for high-throughput</w:t>
+            </w:r>
+          </w:p>
+        </w:tc>
+        <w:tc>
+          <w:tcPr>
+            <w:tcW w:w="3285" w:type="dxa"/>
+          </w:tcPr>
+          <w:p>
+            <w:pPr>
+              <w:pStyle w:val="11"/>
+              <w:keepNext w:val="0"/>
+              <w:keepLines w:val="0"/>
+              <w:widowControl/>
+              <w:suppressLineNumbers w:val="0"/>
+              <w:rPr>
+                <w:rFonts w:hint="default" w:ascii="Times New Roman" w:hAnsi="Times New Roman" w:cs="Times New Roman"/>
+                <w:vertAlign w:val="baseline"/>
+              </w:rPr>
+            </w:pPr>
+            <w:r>
+              <w:rPr>
+                <w:rFonts w:hint="default" w:ascii="Times New Roman" w:hAnsi="Times New Roman" w:eastAsia="SimSun" w:cs="Times New Roman"/>
+                <w:sz w:val="24"/>
+                <w:szCs w:val="24"/>
+              </w:rPr>
+              <w:t>Optimized for low-latency, high IOPS</w:t>
+            </w:r>
+          </w:p>
+        </w:tc>
+      </w:tr>
+      <w:tr>
+        <w:tblPrEx>
+          <w:tblBorders>
+            <w:top w:val="single" w:color="auto" w:sz="4" w:space="0"/>
+            <w:left w:val="single" w:color="auto" w:sz="4" w:space="0"/>
+            <w:bottom w:val="single" w:color="auto" w:sz="4" w:space="0"/>
+            <w:right w:val="single" w:color="auto" w:sz="4" w:space="0"/>
+            <w:insideH w:val="single" w:color="auto" w:sz="4" w:space="0"/>
+            <w:insideV w:val="single" w:color="auto" w:sz="4" w:space="0"/>
+          </w:tblBorders>
+          <w:tblCellMar>
+            <w:left w:w="108" w:type="dxa"/>
+            <w:right w:w="108" w:type="dxa"/>
+          </w:tblCellMar>
+        </w:tblPrEx>
+        <w:tc>
+          <w:tcPr>
+            <w:tcW w:w="2449" w:type="dxa"/>
+          </w:tcPr>
+          <w:p>
+            <w:pPr>
+              <w:pStyle w:val="11"/>
+              <w:keepNext w:val="0"/>
+              <w:keepLines w:val="0"/>
+              <w:widowControl/>
+              <w:suppressLineNumbers w:val="0"/>
+              <w:rPr>
+                <w:rFonts w:hint="default" w:ascii="Times New Roman" w:hAnsi="Times New Roman" w:cs="Times New Roman"/>
+                <w:vertAlign w:val="baseline"/>
+              </w:rPr>
+            </w:pPr>
+            <w:r>
+              <w:rPr>
+                <w:rFonts w:hint="default" w:ascii="Times New Roman" w:hAnsi="Times New Roman" w:eastAsia="SimSun" w:cs="Times New Roman"/>
+                <w:sz w:val="24"/>
+                <w:szCs w:val="24"/>
+              </w:rPr>
+              <w:t>Durability</w:t>
+            </w:r>
+          </w:p>
+        </w:tc>
+        <w:tc>
+          <w:tcPr>
+            <w:tcW w:w="4120" w:type="dxa"/>
+          </w:tcPr>
+          <w:p>
+            <w:pPr>
+              <w:pStyle w:val="11"/>
+              <w:keepNext w:val="0"/>
+              <w:keepLines w:val="0"/>
+              <w:widowControl/>
+              <w:suppressLineNumbers w:val="0"/>
+              <w:rPr>
+                <w:rFonts w:hint="default" w:ascii="Times New Roman" w:hAnsi="Times New Roman" w:cs="Times New Roman"/>
+                <w:vertAlign w:val="baseline"/>
+              </w:rPr>
+            </w:pPr>
+            <w:r>
+              <w:rPr>
+                <w:rFonts w:hint="default" w:ascii="Times New Roman" w:hAnsi="Times New Roman" w:eastAsia="SimSun" w:cs="Times New Roman"/>
+                <w:sz w:val="24"/>
+                <w:szCs w:val="24"/>
+              </w:rPr>
+              <w:t>99.999999999% (11 9s) durability</w:t>
+            </w:r>
+          </w:p>
+        </w:tc>
+        <w:tc>
+          <w:tcPr>
+            <w:tcW w:w="3285" w:type="dxa"/>
+          </w:tcPr>
+          <w:p>
+            <w:pPr>
+              <w:pStyle w:val="11"/>
+              <w:keepNext w:val="0"/>
+              <w:keepLines w:val="0"/>
+              <w:widowControl/>
+              <w:suppressLineNumbers w:val="0"/>
+              <w:rPr>
+                <w:rFonts w:hint="default" w:ascii="Times New Roman" w:hAnsi="Times New Roman" w:cs="Times New Roman"/>
+                <w:vertAlign w:val="baseline"/>
+              </w:rPr>
+            </w:pPr>
+            <w:r>
+              <w:rPr>
+                <w:rFonts w:hint="default" w:ascii="Times New Roman" w:hAnsi="Times New Roman" w:eastAsia="SimSun" w:cs="Times New Roman"/>
+                <w:sz w:val="24"/>
+                <w:szCs w:val="24"/>
+              </w:rPr>
+              <w:t>99.9% - 99.999% availability, dependent on volume type</w:t>
+            </w:r>
+          </w:p>
+        </w:tc>
+      </w:tr>
+      <w:tr>
+        <w:tblPrEx>
+          <w:tblBorders>
+            <w:top w:val="single" w:color="auto" w:sz="4" w:space="0"/>
+            <w:left w:val="single" w:color="auto" w:sz="4" w:space="0"/>
+            <w:bottom w:val="single" w:color="auto" w:sz="4" w:space="0"/>
+            <w:right w:val="single" w:color="auto" w:sz="4" w:space="0"/>
+            <w:insideH w:val="single" w:color="auto" w:sz="4" w:space="0"/>
+            <w:insideV w:val="single" w:color="auto" w:sz="4" w:space="0"/>
+          </w:tblBorders>
+          <w:tblCellMar>
+            <w:left w:w="108" w:type="dxa"/>
+            <w:right w:w="108" w:type="dxa"/>
+          </w:tblCellMar>
+        </w:tblPrEx>
+        <w:tc>
+          <w:tcPr>
+            <w:tcW w:w="2449" w:type="dxa"/>
+          </w:tcPr>
+          <w:p>
+            <w:pPr>
+              <w:pStyle w:val="11"/>
+              <w:keepNext w:val="0"/>
+              <w:keepLines w:val="0"/>
+              <w:widowControl/>
+              <w:suppressLineNumbers w:val="0"/>
+              <w:rPr>
+                <w:rFonts w:hint="default" w:ascii="Times New Roman" w:hAnsi="Times New Roman" w:cs="Times New Roman"/>
+                <w:vertAlign w:val="baseline"/>
+              </w:rPr>
+            </w:pPr>
+            <w:r>
+              <w:rPr>
+                <w:rFonts w:hint="default" w:ascii="Times New Roman" w:hAnsi="Times New Roman" w:eastAsia="SimSun" w:cs="Times New Roman"/>
+                <w:sz w:val="24"/>
+                <w:szCs w:val="24"/>
+              </w:rPr>
+              <w:t>Data Persistence</w:t>
+            </w:r>
+          </w:p>
+        </w:tc>
+        <w:tc>
+          <w:tcPr>
+            <w:tcW w:w="4120" w:type="dxa"/>
+          </w:tcPr>
+          <w:p>
+            <w:pPr>
+              <w:pStyle w:val="11"/>
+              <w:keepNext w:val="0"/>
+              <w:keepLines w:val="0"/>
+              <w:widowControl/>
+              <w:suppressLineNumbers w:val="0"/>
+              <w:rPr>
+                <w:rFonts w:hint="default" w:ascii="Times New Roman" w:hAnsi="Times New Roman" w:cs="Times New Roman"/>
+                <w:vertAlign w:val="baseline"/>
+              </w:rPr>
+            </w:pPr>
+            <w:r>
+              <w:rPr>
+                <w:rFonts w:hint="default" w:ascii="Times New Roman" w:hAnsi="Times New Roman" w:eastAsia="SimSun" w:cs="Times New Roman"/>
+                <w:sz w:val="24"/>
+                <w:szCs w:val="24"/>
+              </w:rPr>
+              <w:t>Data is independent of compute</w:t>
+            </w:r>
+          </w:p>
+        </w:tc>
+        <w:tc>
+          <w:tcPr>
+            <w:tcW w:w="3285" w:type="dxa"/>
+          </w:tcPr>
+          <w:p>
+            <w:pPr>
+              <w:pStyle w:val="11"/>
+              <w:keepNext w:val="0"/>
+              <w:keepLines w:val="0"/>
+              <w:widowControl/>
+              <w:suppressLineNumbers w:val="0"/>
+              <w:rPr>
+                <w:rFonts w:hint="default" w:ascii="Times New Roman" w:hAnsi="Times New Roman" w:cs="Times New Roman"/>
+                <w:vertAlign w:val="baseline"/>
+              </w:rPr>
+            </w:pPr>
+            <w:r>
+              <w:rPr>
+                <w:rFonts w:hint="default" w:ascii="Times New Roman" w:hAnsi="Times New Roman" w:eastAsia="SimSun" w:cs="Times New Roman"/>
+                <w:sz w:val="24"/>
+                <w:szCs w:val="24"/>
+              </w:rPr>
+              <w:t>Persistent with EC2, linked to specific instances</w:t>
+            </w:r>
+          </w:p>
+        </w:tc>
+      </w:tr>
+      <w:tr>
+        <w:tblPrEx>
+          <w:tblBorders>
+            <w:top w:val="single" w:color="auto" w:sz="4" w:space="0"/>
+            <w:left w:val="single" w:color="auto" w:sz="4" w:space="0"/>
+            <w:bottom w:val="single" w:color="auto" w:sz="4" w:space="0"/>
+            <w:right w:val="single" w:color="auto" w:sz="4" w:space="0"/>
+            <w:insideH w:val="single" w:color="auto" w:sz="4" w:space="0"/>
+            <w:insideV w:val="single" w:color="auto" w:sz="4" w:space="0"/>
+          </w:tblBorders>
+          <w:tblCellMar>
+            <w:left w:w="108" w:type="dxa"/>
+            <w:right w:w="108" w:type="dxa"/>
+          </w:tblCellMar>
+        </w:tblPrEx>
+        <w:tc>
+          <w:tcPr>
+            <w:tcW w:w="2449" w:type="dxa"/>
+          </w:tcPr>
+          <w:p>
+            <w:pPr>
+              <w:pStyle w:val="11"/>
+              <w:keepNext w:val="0"/>
+              <w:keepLines w:val="0"/>
+              <w:widowControl/>
+              <w:suppressLineNumbers w:val="0"/>
+              <w:rPr>
+                <w:rFonts w:hint="default" w:ascii="Times New Roman" w:hAnsi="Times New Roman" w:cs="Times New Roman"/>
+                <w:vertAlign w:val="baseline"/>
+              </w:rPr>
+            </w:pPr>
+            <w:r>
+              <w:rPr>
+                <w:rFonts w:hint="default" w:ascii="Times New Roman" w:hAnsi="Times New Roman" w:eastAsia="SimSun" w:cs="Times New Roman"/>
+                <w:sz w:val="24"/>
+                <w:szCs w:val="24"/>
+              </w:rPr>
+              <w:t>Storage Classes</w:t>
+            </w:r>
+          </w:p>
+        </w:tc>
+        <w:tc>
+          <w:tcPr>
+            <w:tcW w:w="4120" w:type="dxa"/>
+          </w:tcPr>
+          <w:p>
+            <w:pPr>
+              <w:pStyle w:val="11"/>
+              <w:keepNext w:val="0"/>
+              <w:keepLines w:val="0"/>
+              <w:widowControl/>
+              <w:suppressLineNumbers w:val="0"/>
+              <w:rPr>
+                <w:rFonts w:hint="default" w:ascii="Times New Roman" w:hAnsi="Times New Roman" w:cs="Times New Roman"/>
+                <w:vertAlign w:val="baseline"/>
+              </w:rPr>
+            </w:pPr>
+            <w:r>
+              <w:rPr>
+                <w:rFonts w:hint="default" w:ascii="Times New Roman" w:hAnsi="Times New Roman" w:eastAsia="SimSun" w:cs="Times New Roman"/>
+                <w:sz w:val="24"/>
+                <w:szCs w:val="24"/>
+              </w:rPr>
+              <w:t>Multiple tiers (e.g., Glacier)</w:t>
+            </w:r>
+          </w:p>
+        </w:tc>
+        <w:tc>
+          <w:tcPr>
+            <w:tcW w:w="3285" w:type="dxa"/>
+          </w:tcPr>
+          <w:p>
+            <w:pPr>
+              <w:pStyle w:val="11"/>
+              <w:keepNext w:val="0"/>
+              <w:keepLines w:val="0"/>
+              <w:widowControl/>
+              <w:suppressLineNumbers w:val="0"/>
+              <w:rPr>
+                <w:rFonts w:hint="default" w:ascii="Times New Roman" w:hAnsi="Times New Roman" w:cs="Times New Roman"/>
+                <w:vertAlign w:val="baseline"/>
+              </w:rPr>
+            </w:pPr>
+            <w:r>
+              <w:rPr>
+                <w:rFonts w:hint="default" w:ascii="Times New Roman" w:hAnsi="Times New Roman" w:eastAsia="SimSun" w:cs="Times New Roman"/>
+                <w:sz w:val="24"/>
+                <w:szCs w:val="24"/>
+              </w:rPr>
+              <w:t>Types vary by performance and IOPS (e.g., gp3, io2)</w:t>
+            </w:r>
+          </w:p>
+        </w:tc>
+      </w:tr>
+    </w:tbl>
+    <w:p>
+      <w:pPr>
+        <w:pStyle w:val="11"/>
+        <w:keepNext w:val="0"/>
+        <w:keepLines w:val="0"/>
+        <w:widowControl/>
+        <w:suppressLineNumbers w:val="0"/>
+      </w:pPr>
     </w:p>
     <w:p>
       <w:pPr>
@@ -3698,174 +5864,6 @@
             <w14:solidFill>
               <w14:schemeClr w14:val="tx1"/>
             </w14:solidFill>
-          </w14:textFill>
-        </w:rPr>
-      </w:pPr>
-    </w:p>
-    <w:p>
-      <w:pPr>
-        <w:outlineLvl w:val="0"/>
-        <w:rPr>
-          <w:rFonts w:hint="default" w:ascii="Times New Roman" w:hAnsi="Times New Roman" w:eastAsia="+Body"/>
-          <w:b w:val="0"/>
-          <w:bCs w:val="0"/>
-          <w:color w:val="auto"/>
-          <w:sz w:val="32"/>
-          <w:szCs w:val="32"/>
-          <w:u w:val="none"/>
-          <w:lang w:val="en-IE" w:eastAsia="zh-CN"/>
-          <w14:textFill>
-            <w14:gradFill>
-              <w14:gsLst>
-                <w14:gs w14:pos="100000">
-                  <w14:srgbClr w14:val="007BD3"/>
-                </w14:gs>
-                <w14:gs w14:pos="10000">
-                  <w14:srgbClr w14:val="000A46"/>
-                </w14:gs>
-              </w14:gsLst>
-              <w14:lin w14:ang="0" w14:scaled="0"/>
-            </w14:gradFill>
-          </w14:textFill>
-        </w:rPr>
-      </w:pPr>
-    </w:p>
-    <w:p>
-      <w:pPr>
-        <w:outlineLvl w:val="0"/>
-        <w:rPr>
-          <w:rFonts w:hint="default" w:ascii="Times New Roman" w:hAnsi="Times New Roman" w:eastAsia="+Body"/>
-          <w:b w:val="0"/>
-          <w:bCs w:val="0"/>
-          <w:color w:val="auto"/>
-          <w:sz w:val="32"/>
-          <w:szCs w:val="32"/>
-          <w:u w:val="none"/>
-          <w:lang w:val="en-IE" w:eastAsia="zh-CN"/>
-          <w14:textFill>
-            <w14:gradFill>
-              <w14:gsLst>
-                <w14:gs w14:pos="100000">
-                  <w14:srgbClr w14:val="007BD3"/>
-                </w14:gs>
-                <w14:gs w14:pos="10000">
-                  <w14:srgbClr w14:val="000A46"/>
-                </w14:gs>
-              </w14:gsLst>
-              <w14:lin w14:ang="0" w14:scaled="0"/>
-            </w14:gradFill>
-          </w14:textFill>
-        </w:rPr>
-      </w:pPr>
-    </w:p>
-    <w:p>
-      <w:pPr>
-        <w:outlineLvl w:val="0"/>
-        <w:rPr>
-          <w:rFonts w:hint="default" w:ascii="Times New Roman" w:hAnsi="Times New Roman" w:eastAsia="+Body"/>
-          <w:b w:val="0"/>
-          <w:bCs w:val="0"/>
-          <w:color w:val="auto"/>
-          <w:sz w:val="32"/>
-          <w:szCs w:val="32"/>
-          <w:u w:val="none"/>
-          <w:lang w:val="en-IE" w:eastAsia="zh-CN"/>
-          <w14:textFill>
-            <w14:gradFill>
-              <w14:gsLst>
-                <w14:gs w14:pos="100000">
-                  <w14:srgbClr w14:val="007BD3"/>
-                </w14:gs>
-                <w14:gs w14:pos="10000">
-                  <w14:srgbClr w14:val="000A46"/>
-                </w14:gs>
-              </w14:gsLst>
-              <w14:lin w14:ang="0" w14:scaled="0"/>
-            </w14:gradFill>
-          </w14:textFill>
-        </w:rPr>
-      </w:pPr>
-    </w:p>
-    <w:p>
-      <w:pPr>
-        <w:outlineLvl w:val="0"/>
-        <w:rPr>
-          <w:rFonts w:hint="default" w:ascii="Times New Roman" w:hAnsi="Times New Roman" w:eastAsia="+Body"/>
-          <w:b w:val="0"/>
-          <w:bCs w:val="0"/>
-          <w:color w:val="auto"/>
-          <w:sz w:val="32"/>
-          <w:szCs w:val="32"/>
-          <w:u w:val="none"/>
-          <w:lang w:val="en-IE" w:eastAsia="zh-CN"/>
-          <w14:textFill>
-            <w14:gradFill>
-              <w14:gsLst>
-                <w14:gs w14:pos="100000">
-                  <w14:srgbClr w14:val="007BD3"/>
-                </w14:gs>
-                <w14:gs w14:pos="10000">
-                  <w14:srgbClr w14:val="000A46"/>
-                </w14:gs>
-              </w14:gsLst>
-              <w14:lin w14:ang="0" w14:scaled="0"/>
-            </w14:gradFill>
-          </w14:textFill>
-        </w:rPr>
-      </w:pPr>
-    </w:p>
-    <w:p>
-      <w:pPr>
-        <w:outlineLvl w:val="0"/>
-        <w:rPr>
-          <w:rFonts w:hint="default" w:ascii="Times New Roman" w:hAnsi="Times New Roman" w:eastAsia="+Body"/>
-          <w:b w:val="0"/>
-          <w:bCs w:val="0"/>
-          <w:color w:val="auto"/>
-          <w:sz w:val="32"/>
-          <w:szCs w:val="32"/>
-          <w:u w:val="none"/>
-          <w:lang w:val="en-IE" w:eastAsia="zh-CN"/>
-          <w14:textFill>
-            <w14:gradFill>
-              <w14:gsLst>
-                <w14:gs w14:pos="100000">
-                  <w14:srgbClr w14:val="007BD3"/>
-                </w14:gs>
-                <w14:gs w14:pos="10000">
-                  <w14:srgbClr w14:val="000A46"/>
-                </w14:gs>
-              </w14:gsLst>
-              <w14:lin w14:ang="0" w14:scaled="0"/>
-            </w14:gradFill>
-          </w14:textFill>
-        </w:rPr>
-      </w:pPr>
-    </w:p>
-    <w:p>
-      <w:pPr>
-        <w:outlineLvl w:val="0"/>
-        <w:rPr>
-          <w:rFonts w:hint="default" w:ascii="Times New Roman" w:hAnsi="Times New Roman" w:eastAsia="+Body"/>
-          <w:b w:val="0"/>
-          <w:bCs w:val="0"/>
-          <w:color w:val="auto"/>
-          <w:sz w:val="32"/>
-          <w:szCs w:val="32"/>
-          <w:u w:val="none"/>
-          <w:lang w:val="en-IE" w:eastAsia="zh-CN"/>
-          <w14:textFill>
-            <w14:gradFill>
-              <w14:gsLst>
-                <w14:gs w14:pos="100000">
-                  <w14:srgbClr w14:val="007BD3"/>
-                </w14:gs>
-                <w14:gs w14:pos="10000">
-                  <w14:srgbClr w14:val="000A46"/>
-                </w14:gs>
-              </w14:gsLst>
-              <w14:lin w14:ang="0" w14:scaled="0"/>
-            </w14:gradFill>
           </w14:textFill>
         </w:rPr>
       </w:pPr>
@@ -8763,6 +10761,90 @@
           </w14:textFill>
         </w:rPr>
       </w:pPr>
+    </w:p>
+    <w:p>
+      <w:pPr>
+        <w:outlineLvl w:val="0"/>
+        <w:rPr>
+          <w:rFonts w:hint="default" w:ascii="Times New Roman" w:hAnsi="Times New Roman" w:eastAsia="+Body"/>
+          <w:b w:val="0"/>
+          <w:bCs w:val="0"/>
+          <w:color w:val="auto"/>
+          <w:sz w:val="32"/>
+          <w:szCs w:val="32"/>
+          <w:u w:val="none"/>
+          <w:lang w:val="en-IE" w:eastAsia="zh-CN"/>
+          <w14:textFill>
+            <w14:gradFill>
+              <w14:gsLst>
+                <w14:gs w14:pos="100000">
+                  <w14:srgbClr w14:val="007BD3"/>
+                </w14:gs>
+                <w14:gs w14:pos="10000">
+                  <w14:srgbClr w14:val="000A46"/>
+                </w14:gs>
+              </w14:gsLst>
+              <w14:lin w14:ang="0" w14:scaled="0"/>
+            </w14:gradFill>
+          </w14:textFill>
+        </w:rPr>
+      </w:pPr>
+    </w:p>
+    <w:p>
+      <w:pPr>
+        <w:outlineLvl w:val="0"/>
+        <w:rPr>
+          <w:rFonts w:hint="default" w:ascii="Times New Roman" w:hAnsi="Times New Roman" w:eastAsia="+Body"/>
+          <w:b w:val="0"/>
+          <w:bCs w:val="0"/>
+          <w:color w:val="auto"/>
+          <w:sz w:val="32"/>
+          <w:szCs w:val="32"/>
+          <w:u w:val="none"/>
+          <w:lang w:val="en-IE" w:eastAsia="zh-CN"/>
+          <w14:textFill>
+            <w14:gradFill>
+              <w14:gsLst>
+                <w14:gs w14:pos="100000">
+                  <w14:srgbClr w14:val="007BD3"/>
+                </w14:gs>
+                <w14:gs w14:pos="10000">
+                  <w14:srgbClr w14:val="000A46"/>
+                </w14:gs>
+              </w14:gsLst>
+              <w14:lin w14:ang="0" w14:scaled="0"/>
+            </w14:gradFill>
+          </w14:textFill>
+        </w:rPr>
+      </w:pPr>
+    </w:p>
+    <w:p>
+      <w:pPr>
+        <w:outlineLvl w:val="0"/>
+        <w:rPr>
+          <w:rFonts w:hint="default" w:ascii="Times New Roman" w:hAnsi="Times New Roman" w:eastAsia="+Body"/>
+          <w:b w:val="0"/>
+          <w:bCs w:val="0"/>
+          <w:color w:val="auto"/>
+          <w:sz w:val="32"/>
+          <w:szCs w:val="32"/>
+          <w:u w:val="none"/>
+          <w:lang w:val="en-IE" w:eastAsia="zh-CN"/>
+          <w14:textFill>
+            <w14:gradFill>
+              <w14:gsLst>
+                <w14:gs w14:pos="100000">
+                  <w14:srgbClr w14:val="007BD3"/>
+                </w14:gs>
+                <w14:gs w14:pos="10000">
+                  <w14:srgbClr w14:val="000A46"/>
+                </w14:gs>
+              </w14:gsLst>
+              <w14:lin w14:ang="0" w14:scaled="0"/>
+            </w14:gradFill>
+          </w14:textFill>
+        </w:rPr>
+      </w:pPr>
       <w:bookmarkStart w:id="13" w:name="_Toc19339"/>
       <w:r>
         <w:rPr>
@@ -8821,6 +10903,134 @@
         <w:keepLines w:val="0"/>
         <w:widowControl/>
         <w:suppressLineNumbers w:val="0"/>
+        <w:spacing w:before="0" w:beforeAutospacing="0" w:after="0" w:afterAutospacing="0" w:line="315" w:lineRule="atLeast"/>
+        <w:ind w:left="0" w:right="0" w:firstLine="0"/>
+        <w:rPr>
+          <w:rFonts w:hint="default" w:ascii="Times New Roman" w:hAnsi="Times New Roman" w:cs="Times New Roman"/>
+          <w:i w:val="0"/>
+          <w:iCs w:val="0"/>
+          <w:caps w:val="0"/>
+          <w:color w:val="000000"/>
+          <w:spacing w:val="0"/>
+          <w:sz w:val="24"/>
+          <w:szCs w:val="24"/>
+        </w:rPr>
+      </w:pPr>
+      <w:r>
+        <w:rPr>
+          <w:rFonts w:hint="default" w:ascii="Times New Roman" w:hAnsi="Times New Roman" w:cs="Times New Roman"/>
+          <w:i w:val="0"/>
+          <w:iCs w:val="0"/>
+          <w:caps w:val="0"/>
+          <w:color w:val="000000"/>
+          <w:spacing w:val="0"/>
+          <w:sz w:val="24"/>
+          <w:szCs w:val="24"/>
+        </w:rPr>
+        <w:t>docs.aws.amazon.com. (n.d.). </w:t>
+      </w:r>
+      <w:r>
+        <w:rPr>
+          <w:rFonts w:hint="default" w:ascii="Times New Roman" w:hAnsi="Times New Roman" w:cs="Times New Roman"/>
+          <w:i/>
+          <w:iCs/>
+          <w:caps w:val="0"/>
+          <w:color w:val="000000"/>
+          <w:spacing w:val="0"/>
+          <w:sz w:val="24"/>
+          <w:szCs w:val="24"/>
+        </w:rPr>
+        <w:t>What is Amazon S3? - Amazon Simple Storage Service</w:t>
+      </w:r>
+      <w:r>
+        <w:rPr>
+          <w:rFonts w:hint="default" w:ascii="Times New Roman" w:hAnsi="Times New Roman" w:cs="Times New Roman"/>
+          <w:i w:val="0"/>
+          <w:iCs w:val="0"/>
+          <w:caps w:val="0"/>
+          <w:color w:val="000000"/>
+          <w:spacing w:val="0"/>
+          <w:sz w:val="24"/>
+          <w:szCs w:val="24"/>
+        </w:rPr>
+        <w:t>. [online] Available at: https://docs.aws.amazon.com/AmazonS3/latest/userguide/Welcome.html#S3Features.</w:t>
+      </w:r>
+    </w:p>
+    <w:p>
+      <w:pPr>
+        <w:pStyle w:val="11"/>
+        <w:keepNext w:val="0"/>
+        <w:keepLines w:val="0"/>
+        <w:widowControl/>
+        <w:suppressLineNumbers w:val="0"/>
+        <w:ind w:left="0" w:firstLine="0"/>
+        <w:rPr>
+          <w:rFonts w:hint="default" w:ascii="Times New Roman" w:hAnsi="Times New Roman" w:cs="Times New Roman"/>
+          <w:i w:val="0"/>
+          <w:iCs w:val="0"/>
+          <w:caps w:val="0"/>
+          <w:color w:val="000000"/>
+          <w:spacing w:val="0"/>
+          <w:sz w:val="24"/>
+          <w:szCs w:val="24"/>
+        </w:rPr>
+      </w:pPr>
+      <w:r>
+        <w:rPr>
+          <w:rFonts w:hint="default" w:ascii="Times New Roman" w:hAnsi="Times New Roman" w:cs="Times New Roman"/>
+          <w:i w:val="0"/>
+          <w:iCs w:val="0"/>
+          <w:caps w:val="0"/>
+          <w:color w:val="000000"/>
+          <w:spacing w:val="0"/>
+          <w:sz w:val="24"/>
+          <w:szCs w:val="24"/>
+        </w:rPr>
+        <w:t>‌</w:t>
+      </w:r>
+    </w:p>
+    <w:p>
+      <w:pPr>
+        <w:pStyle w:val="11"/>
+        <w:keepNext w:val="0"/>
+        <w:keepLines w:val="0"/>
+        <w:widowControl/>
+        <w:suppressLineNumbers w:val="0"/>
+        <w:spacing w:line="240" w:lineRule="auto"/>
+        <w:ind w:left="0" w:firstLine="0"/>
+        <w:jc w:val="both"/>
+        <w:rPr>
+          <w:rFonts w:hint="default" w:ascii="Times New Roman" w:hAnsi="Times New Roman" w:cs="Times New Roman"/>
+          <w:i w:val="0"/>
+          <w:iCs w:val="0"/>
+          <w:caps w:val="0"/>
+          <w:color w:val="auto"/>
+          <w:spacing w:val="0"/>
+          <w:sz w:val="24"/>
+          <w:szCs w:val="24"/>
+        </w:rPr>
+      </w:pPr>
+      <w:r>
+        <w:rPr>
+          <w:rFonts w:hint="default" w:ascii="Times New Roman" w:hAnsi="Times New Roman" w:cs="Times New Roman"/>
+          <w:i w:val="0"/>
+          <w:iCs w:val="0"/>
+          <w:caps w:val="0"/>
+          <w:color w:val="auto"/>
+          <w:spacing w:val="0"/>
+          <w:sz w:val="24"/>
+          <w:szCs w:val="24"/>
+        </w:rPr>
+        <w:t>Amazon Web Services (2019). What Is Amazon EC2? - Amazon Elastic Compute Cloud. [online] Amazon.com. Available at: https://docs.aws.amazon.com/AWSEC2/latest/UserGuide/concepts.html.</w:t>
+      </w:r>
+    </w:p>
+    <w:p>
+      <w:pPr>
+        <w:pStyle w:val="11"/>
+        <w:keepNext w:val="0"/>
+        <w:keepLines w:val="0"/>
+        <w:widowControl/>
+        <w:suppressLineNumbers w:val="0"/>
         <w:spacing w:line="240" w:lineRule="auto"/>
         <w:ind w:left="0" w:firstLine="0"/>
         <w:jc w:val="both"/>
@@ -8835,7 +11045,17 @@
           <w:szCs w:val="24"/>
         </w:rPr>
       </w:pPr>
-      <w:r>
+    </w:p>
+    <w:p>
+      <w:pPr>
+        <w:pStyle w:val="11"/>
+        <w:keepNext w:val="0"/>
+        <w:keepLines w:val="0"/>
+        <w:widowControl/>
+        <w:suppressLineNumbers w:val="0"/>
+        <w:spacing w:line="240" w:lineRule="auto"/>
+        <w:ind w:left="0" w:firstLine="0"/>
+        <w:jc w:val="both"/>
         <w:rPr>
           <w:rFonts w:hint="default" w:ascii="Times New Roman" w:hAnsi="Times New Roman"/>
           <w:i w:val="0"/>
@@ -8846,7 +11066,19 @@
           <w:sz w:val="24"/>
           <w:szCs w:val="24"/>
         </w:rPr>
-        <w:t>‌</w:t>
+      </w:pPr>
+      <w:r>
+        <w:rPr>
+          <w:rFonts w:hint="default" w:ascii="Times New Roman" w:hAnsi="Times New Roman"/>
+          <w:i w:val="0"/>
+          <w:iCs w:val="0"/>
+          <w:caps w:val="0"/>
+          <w:color w:val="auto"/>
+          <w:spacing w:val="0"/>
+          <w:sz w:val="24"/>
+          <w:szCs w:val="24"/>
+        </w:rPr>
+        <w:t>‌‌</w:t>
       </w:r>
     </w:p>
     <w:p>
@@ -9511,6 +11743,771 @@
     </w:p>
   </w:footnote>
 </w:footnotes>
+</file>
+
+<file path=word/numbering.xml><?xml version="1.0" encoding="utf-8"?>
+<w:numbering xmlns:wpc="http://schemas.microsoft.com/office/word/2010/wordprocessingCanvas" xmlns:mc="http://schemas.openxmlformats.org/markup-compatibility/2006" xmlns:o="urn:schemas-microsoft-com:office:office" xmlns:r="http://schemas.openxmlformats.org/officeDocument/2006/relationships" xmlns:m="http://schemas.openxmlformats.org/officeDocument/2006/math" xmlns:v="urn:schemas-microsoft-com:vml" xmlns:wp14="http://schemas.microsoft.com/office/word/2010/wordprocessingDrawing" xmlns:wp="http://schemas.openxmlformats.org/drawingml/2006/wordprocessingDrawing" xmlns:w10="urn:schemas-microsoft-com:office:word" xmlns:w="http://schemas.openxmlformats.org/wordprocessingml/2006/main" xmlns:w14="http://schemas.microsoft.com/office/word/2010/wordml" xmlns:wpg="http://schemas.microsoft.com/office/word/2010/wordprocessingGroup" xmlns:wpi="http://schemas.microsoft.com/office/word/2010/wordprocessingInk" xmlns:wne="http://schemas.microsoft.com/office/word/2006/wordml" xmlns:wps="http://schemas.microsoft.com/office/word/2010/wordprocessingShape" xmlns:wpsCustomData="http://www.wps.cn/officeDocument/2013/wpsCustomData" mc:Ignorable="w14 wp14">
+  <w:abstractNum w:abstractNumId="0">
+    <w:nsid w:val="871F5A0A"/>
+    <w:multiLevelType w:val="multilevel"/>
+    <w:tmpl w:val="871F5A0A"/>
+    <w:lvl w:ilvl="0" w:tentative="0">
+      <w:start w:val="1"/>
+      <w:numFmt w:val="bullet"/>
+      <w:lvlText w:val=""/>
+      <w:lvlJc w:val="left"/>
+      <w:pPr>
+        <w:tabs>
+          <w:tab w:val="left" w:pos="720"/>
+        </w:tabs>
+        <w:ind w:left="720" w:hanging="360"/>
+      </w:pPr>
+      <w:rPr>
+        <w:rFonts w:hint="default" w:ascii="Symbol" w:hAnsi="Symbol" w:cs="Symbol"/>
+        <w:sz w:val="20"/>
+      </w:rPr>
+    </w:lvl>
+    <w:lvl w:ilvl="1" w:tentative="0">
+      <w:start w:val="1"/>
+      <w:numFmt w:val="bullet"/>
+      <w:lvlText w:val="o"/>
+      <w:lvlJc w:val="left"/>
+      <w:pPr>
+        <w:tabs>
+          <w:tab w:val="left" w:pos="1440"/>
+        </w:tabs>
+        <w:ind w:left="1440" w:hanging="360"/>
+      </w:pPr>
+      <w:rPr>
+        <w:rFonts w:hint="default" w:ascii="Courier New" w:hAnsi="Courier New" w:cs="Courier New"/>
+        <w:sz w:val="20"/>
+      </w:rPr>
+    </w:lvl>
+    <w:lvl w:ilvl="2" w:tentative="0">
+      <w:start w:val="1"/>
+      <w:numFmt w:val="bullet"/>
+      <w:lvlText w:val=""/>
+      <w:lvlJc w:val="left"/>
+      <w:pPr>
+        <w:tabs>
+          <w:tab w:val="left" w:pos="2160"/>
+        </w:tabs>
+        <w:ind w:left="2160" w:hanging="360"/>
+      </w:pPr>
+      <w:rPr>
+        <w:rFonts w:hint="default" w:ascii="Wingdings" w:hAnsi="Wingdings" w:cs="Wingdings"/>
+        <w:sz w:val="20"/>
+      </w:rPr>
+    </w:lvl>
+    <w:lvl w:ilvl="3" w:tentative="0">
+      <w:start w:val="1"/>
+      <w:numFmt w:val="bullet"/>
+      <w:lvlText w:val=""/>
+      <w:lvlJc w:val="left"/>
+      <w:pPr>
+        <w:tabs>
+          <w:tab w:val="left" w:pos="2880"/>
+        </w:tabs>
+        <w:ind w:left="2880" w:hanging="360"/>
+      </w:pPr>
+      <w:rPr>
+        <w:rFonts w:hint="default" w:ascii="Wingdings" w:hAnsi="Wingdings" w:cs="Wingdings"/>
+        <w:sz w:val="20"/>
+      </w:rPr>
+    </w:lvl>
+    <w:lvl w:ilvl="4" w:tentative="0">
+      <w:start w:val="1"/>
+      <w:numFmt w:val="bullet"/>
+      <w:lvlText w:val=""/>
+      <w:lvlJc w:val="left"/>
+      <w:pPr>
+        <w:tabs>
+          <w:tab w:val="left" w:pos="3600"/>
+        </w:tabs>
+        <w:ind w:left="3600" w:hanging="360"/>
+      </w:pPr>
+      <w:rPr>
+        <w:rFonts w:hint="default" w:ascii="Wingdings" w:hAnsi="Wingdings" w:cs="Wingdings"/>
+        <w:sz w:val="20"/>
+      </w:rPr>
+    </w:lvl>
+    <w:lvl w:ilvl="5" w:tentative="0">
+      <w:start w:val="1"/>
+      <w:numFmt w:val="bullet"/>
+      <w:lvlText w:val=""/>
+      <w:lvlJc w:val="left"/>
+      <w:pPr>
+        <w:tabs>
+          <w:tab w:val="left" w:pos="4320"/>
+        </w:tabs>
+        <w:ind w:left="4320" w:hanging="360"/>
+      </w:pPr>
+      <w:rPr>
+        <w:rFonts w:hint="default" w:ascii="Wingdings" w:hAnsi="Wingdings" w:cs="Wingdings"/>
+        <w:sz w:val="20"/>
+      </w:rPr>
+    </w:lvl>
+    <w:lvl w:ilvl="6" w:tentative="0">
+      <w:start w:val="1"/>
+      <w:numFmt w:val="bullet"/>
+      <w:lvlText w:val=""/>
+      <w:lvlJc w:val="left"/>
+      <w:pPr>
+        <w:tabs>
+          <w:tab w:val="left" w:pos="5040"/>
+        </w:tabs>
+        <w:ind w:left="5040" w:hanging="360"/>
+      </w:pPr>
+      <w:rPr>
+        <w:rFonts w:hint="default" w:ascii="Wingdings" w:hAnsi="Wingdings" w:cs="Wingdings"/>
+        <w:sz w:val="20"/>
+      </w:rPr>
+    </w:lvl>
+    <w:lvl w:ilvl="7" w:tentative="0">
+      <w:start w:val="1"/>
+      <w:numFmt w:val="bullet"/>
+      <w:lvlText w:val=""/>
+      <w:lvlJc w:val="left"/>
+      <w:pPr>
+        <w:tabs>
+          <w:tab w:val="left" w:pos="5760"/>
+        </w:tabs>
+        <w:ind w:left="5760" w:hanging="360"/>
+      </w:pPr>
+      <w:rPr>
+        <w:rFonts w:hint="default" w:ascii="Wingdings" w:hAnsi="Wingdings" w:cs="Wingdings"/>
+        <w:sz w:val="20"/>
+      </w:rPr>
+    </w:lvl>
+    <w:lvl w:ilvl="8" w:tentative="0">
+      <w:start w:val="1"/>
+      <w:numFmt w:val="bullet"/>
+      <w:lvlText w:val=""/>
+      <w:lvlJc w:val="left"/>
+      <w:pPr>
+        <w:tabs>
+          <w:tab w:val="left" w:pos="6480"/>
+        </w:tabs>
+        <w:ind w:left="6480" w:hanging="360"/>
+      </w:pPr>
+      <w:rPr>
+        <w:rFonts w:hint="default" w:ascii="Wingdings" w:hAnsi="Wingdings" w:cs="Wingdings"/>
+        <w:sz w:val="20"/>
+      </w:rPr>
+    </w:lvl>
+  </w:abstractNum>
+  <w:abstractNum w:abstractNumId="1">
+    <w:nsid w:val="DB7B3D9E"/>
+    <w:multiLevelType w:val="multilevel"/>
+    <w:tmpl w:val="DB7B3D9E"/>
+    <w:lvl w:ilvl="0" w:tentative="0">
+      <w:start w:val="1"/>
+      <w:numFmt w:val="bullet"/>
+      <w:lvlText w:val=""/>
+      <w:lvlJc w:val="left"/>
+      <w:pPr>
+        <w:tabs>
+          <w:tab w:val="left" w:pos="720"/>
+        </w:tabs>
+        <w:ind w:left="720" w:hanging="360"/>
+      </w:pPr>
+      <w:rPr>
+        <w:rFonts w:hint="default" w:ascii="Symbol" w:hAnsi="Symbol" w:cs="Symbol"/>
+        <w:sz w:val="20"/>
+      </w:rPr>
+    </w:lvl>
+    <w:lvl w:ilvl="1" w:tentative="0">
+      <w:start w:val="1"/>
+      <w:numFmt w:val="bullet"/>
+      <w:lvlText w:val="o"/>
+      <w:lvlJc w:val="left"/>
+      <w:pPr>
+        <w:tabs>
+          <w:tab w:val="left" w:pos="1440"/>
+        </w:tabs>
+        <w:ind w:left="1440" w:hanging="360"/>
+      </w:pPr>
+      <w:rPr>
+        <w:rFonts w:hint="default" w:ascii="Courier New" w:hAnsi="Courier New" w:cs="Courier New"/>
+        <w:sz w:val="20"/>
+      </w:rPr>
+    </w:lvl>
+    <w:lvl w:ilvl="2" w:tentative="0">
+      <w:start w:val="1"/>
+      <w:numFmt w:val="bullet"/>
+      <w:lvlText w:val=""/>
+      <w:lvlJc w:val="left"/>
+      <w:pPr>
+        <w:tabs>
+          <w:tab w:val="left" w:pos="2160"/>
+        </w:tabs>
+        <w:ind w:left="2160" w:hanging="360"/>
+      </w:pPr>
+      <w:rPr>
+        <w:rFonts w:hint="default" w:ascii="Wingdings" w:hAnsi="Wingdings" w:cs="Wingdings"/>
+        <w:sz w:val="20"/>
+      </w:rPr>
+    </w:lvl>
+    <w:lvl w:ilvl="3" w:tentative="0">
+      <w:start w:val="1"/>
+      <w:numFmt w:val="bullet"/>
+      <w:lvlText w:val=""/>
+      <w:lvlJc w:val="left"/>
+      <w:pPr>
+        <w:tabs>
+          <w:tab w:val="left" w:pos="2880"/>
+        </w:tabs>
+        <w:ind w:left="2880" w:hanging="360"/>
+      </w:pPr>
+      <w:rPr>
+        <w:rFonts w:hint="default" w:ascii="Wingdings" w:hAnsi="Wingdings" w:cs="Wingdings"/>
+        <w:sz w:val="20"/>
+      </w:rPr>
+    </w:lvl>
+    <w:lvl w:ilvl="4" w:tentative="0">
+      <w:start w:val="1"/>
+      <w:numFmt w:val="bullet"/>
+      <w:lvlText w:val=""/>
+      <w:lvlJc w:val="left"/>
+      <w:pPr>
+        <w:tabs>
+          <w:tab w:val="left" w:pos="3600"/>
+        </w:tabs>
+        <w:ind w:left="3600" w:hanging="360"/>
+      </w:pPr>
+      <w:rPr>
+        <w:rFonts w:hint="default" w:ascii="Wingdings" w:hAnsi="Wingdings" w:cs="Wingdings"/>
+        <w:sz w:val="20"/>
+      </w:rPr>
+    </w:lvl>
+    <w:lvl w:ilvl="5" w:tentative="0">
+      <w:start w:val="1"/>
+      <w:numFmt w:val="bullet"/>
+      <w:lvlText w:val=""/>
+      <w:lvlJc w:val="left"/>
+      <w:pPr>
+        <w:tabs>
+          <w:tab w:val="left" w:pos="4320"/>
+        </w:tabs>
+        <w:ind w:left="4320" w:hanging="360"/>
+      </w:pPr>
+      <w:rPr>
+        <w:rFonts w:hint="default" w:ascii="Wingdings" w:hAnsi="Wingdings" w:cs="Wingdings"/>
+        <w:sz w:val="20"/>
+      </w:rPr>
+    </w:lvl>
+    <w:lvl w:ilvl="6" w:tentative="0">
+      <w:start w:val="1"/>
+      <w:numFmt w:val="bullet"/>
+      <w:lvlText w:val=""/>
+      <w:lvlJc w:val="left"/>
+      <w:pPr>
+        <w:tabs>
+          <w:tab w:val="left" w:pos="5040"/>
+        </w:tabs>
+        <w:ind w:left="5040" w:hanging="360"/>
+      </w:pPr>
+      <w:rPr>
+        <w:rFonts w:hint="default" w:ascii="Wingdings" w:hAnsi="Wingdings" w:cs="Wingdings"/>
+        <w:sz w:val="20"/>
+      </w:rPr>
+    </w:lvl>
+    <w:lvl w:ilvl="7" w:tentative="0">
+      <w:start w:val="1"/>
+      <w:numFmt w:val="bullet"/>
+      <w:lvlText w:val=""/>
+      <w:lvlJc w:val="left"/>
+      <w:pPr>
+        <w:tabs>
+          <w:tab w:val="left" w:pos="5760"/>
+        </w:tabs>
+        <w:ind w:left="5760" w:hanging="360"/>
+      </w:pPr>
+      <w:rPr>
+        <w:rFonts w:hint="default" w:ascii="Wingdings" w:hAnsi="Wingdings" w:cs="Wingdings"/>
+        <w:sz w:val="20"/>
+      </w:rPr>
+    </w:lvl>
+    <w:lvl w:ilvl="8" w:tentative="0">
+      <w:start w:val="1"/>
+      <w:numFmt w:val="bullet"/>
+      <w:lvlText w:val=""/>
+      <w:lvlJc w:val="left"/>
+      <w:pPr>
+        <w:tabs>
+          <w:tab w:val="left" w:pos="6480"/>
+        </w:tabs>
+        <w:ind w:left="6480" w:hanging="360"/>
+      </w:pPr>
+      <w:rPr>
+        <w:rFonts w:hint="default" w:ascii="Wingdings" w:hAnsi="Wingdings" w:cs="Wingdings"/>
+        <w:sz w:val="20"/>
+      </w:rPr>
+    </w:lvl>
+  </w:abstractNum>
+  <w:abstractNum w:abstractNumId="2">
+    <w:nsid w:val="0EC4A755"/>
+    <w:multiLevelType w:val="multilevel"/>
+    <w:tmpl w:val="0EC4A755"/>
+    <w:lvl w:ilvl="0" w:tentative="0">
+      <w:start w:val="1"/>
+      <w:numFmt w:val="bullet"/>
+      <w:lvlText w:val=""/>
+      <w:lvlJc w:val="left"/>
+      <w:pPr>
+        <w:tabs>
+          <w:tab w:val="left" w:pos="720"/>
+        </w:tabs>
+        <w:ind w:left="720" w:hanging="360"/>
+      </w:pPr>
+      <w:rPr>
+        <w:rFonts w:ascii="Symbol" w:hAnsi="Symbol" w:cs="Symbol"/>
+        <w:sz w:val="20"/>
+      </w:rPr>
+    </w:lvl>
+    <w:lvl w:ilvl="1" w:tentative="0">
+      <w:start w:val="1"/>
+      <w:numFmt w:val="bullet"/>
+      <w:lvlText w:val="o"/>
+      <w:lvlJc w:val="left"/>
+      <w:pPr>
+        <w:tabs>
+          <w:tab w:val="left" w:pos="1440"/>
+        </w:tabs>
+        <w:ind w:left="1440" w:hanging="360"/>
+      </w:pPr>
+      <w:rPr>
+        <w:rFonts w:ascii="Courier New" w:hAnsi="Courier New" w:cs="Courier New"/>
+        <w:sz w:val="20"/>
+      </w:rPr>
+    </w:lvl>
+    <w:lvl w:ilvl="2" w:tentative="0">
+      <w:start w:val="1"/>
+      <w:numFmt w:val="bullet"/>
+      <w:lvlText w:val=""/>
+      <w:lvlJc w:val="left"/>
+      <w:pPr>
+        <w:tabs>
+          <w:tab w:val="left" w:pos="2160"/>
+        </w:tabs>
+        <w:ind w:left="2160" w:hanging="360"/>
+      </w:pPr>
+      <w:rPr>
+        <w:rFonts w:ascii="Wingdings" w:hAnsi="Wingdings" w:cs="Wingdings"/>
+        <w:sz w:val="20"/>
+      </w:rPr>
+    </w:lvl>
+    <w:lvl w:ilvl="3" w:tentative="0">
+      <w:start w:val="1"/>
+      <w:numFmt w:val="bullet"/>
+      <w:lvlText w:val=""/>
+      <w:lvlJc w:val="left"/>
+      <w:pPr>
+        <w:tabs>
+          <w:tab w:val="left" w:pos="2880"/>
+        </w:tabs>
+        <w:ind w:left="2880" w:hanging="360"/>
+      </w:pPr>
+      <w:rPr>
+        <w:rFonts w:hint="default" w:ascii="Wingdings" w:hAnsi="Wingdings" w:cs="Wingdings"/>
+        <w:sz w:val="20"/>
+      </w:rPr>
+    </w:lvl>
+    <w:lvl w:ilvl="4" w:tentative="0">
+      <w:start w:val="1"/>
+      <w:numFmt w:val="bullet"/>
+      <w:lvlText w:val=""/>
+      <w:lvlJc w:val="left"/>
+      <w:pPr>
+        <w:tabs>
+          <w:tab w:val="left" w:pos="3600"/>
+        </w:tabs>
+        <w:ind w:left="3600" w:hanging="360"/>
+      </w:pPr>
+      <w:rPr>
+        <w:rFonts w:hint="default" w:ascii="Wingdings" w:hAnsi="Wingdings" w:cs="Wingdings"/>
+        <w:sz w:val="20"/>
+      </w:rPr>
+    </w:lvl>
+    <w:lvl w:ilvl="5" w:tentative="0">
+      <w:start w:val="1"/>
+      <w:numFmt w:val="bullet"/>
+      <w:lvlText w:val=""/>
+      <w:lvlJc w:val="left"/>
+      <w:pPr>
+        <w:tabs>
+          <w:tab w:val="left" w:pos="4320"/>
+        </w:tabs>
+        <w:ind w:left="4320" w:hanging="360"/>
+      </w:pPr>
+      <w:rPr>
+        <w:rFonts w:hint="default" w:ascii="Wingdings" w:hAnsi="Wingdings" w:cs="Wingdings"/>
+        <w:sz w:val="20"/>
+      </w:rPr>
+    </w:lvl>
+    <w:lvl w:ilvl="6" w:tentative="0">
+      <w:start w:val="1"/>
+      <w:numFmt w:val="bullet"/>
+      <w:lvlText w:val=""/>
+      <w:lvlJc w:val="left"/>
+      <w:pPr>
+        <w:tabs>
+          <w:tab w:val="left" w:pos="5040"/>
+        </w:tabs>
+        <w:ind w:left="5040" w:hanging="360"/>
+      </w:pPr>
+      <w:rPr>
+        <w:rFonts w:hint="default" w:ascii="Wingdings" w:hAnsi="Wingdings" w:cs="Wingdings"/>
+        <w:sz w:val="20"/>
+      </w:rPr>
+    </w:lvl>
+    <w:lvl w:ilvl="7" w:tentative="0">
+      <w:start w:val="1"/>
+      <w:numFmt w:val="bullet"/>
+      <w:lvlText w:val=""/>
+      <w:lvlJc w:val="left"/>
+      <w:pPr>
+        <w:tabs>
+          <w:tab w:val="left" w:pos="5760"/>
+        </w:tabs>
+        <w:ind w:left="5760" w:hanging="360"/>
+      </w:pPr>
+      <w:rPr>
+        <w:rFonts w:hint="default" w:ascii="Wingdings" w:hAnsi="Wingdings" w:cs="Wingdings"/>
+        <w:sz w:val="20"/>
+      </w:rPr>
+    </w:lvl>
+    <w:lvl w:ilvl="8" w:tentative="0">
+      <w:start w:val="1"/>
+      <w:numFmt w:val="bullet"/>
+      <w:lvlText w:val=""/>
+      <w:lvlJc w:val="left"/>
+      <w:pPr>
+        <w:tabs>
+          <w:tab w:val="left" w:pos="6480"/>
+        </w:tabs>
+        <w:ind w:left="6480" w:hanging="360"/>
+      </w:pPr>
+      <w:rPr>
+        <w:rFonts w:hint="default" w:ascii="Wingdings" w:hAnsi="Wingdings" w:cs="Wingdings"/>
+        <w:sz w:val="20"/>
+      </w:rPr>
+    </w:lvl>
+  </w:abstractNum>
+  <w:abstractNum w:abstractNumId="3">
+    <w:nsid w:val="2B2A3AD9"/>
+    <w:multiLevelType w:val="multilevel"/>
+    <w:tmpl w:val="2B2A3AD9"/>
+    <w:lvl w:ilvl="0" w:tentative="0">
+      <w:start w:val="1"/>
+      <w:numFmt w:val="bullet"/>
+      <w:lvlText w:val=""/>
+      <w:lvlJc w:val="left"/>
+      <w:pPr>
+        <w:tabs>
+          <w:tab w:val="left" w:pos="720"/>
+        </w:tabs>
+        <w:ind w:left="720" w:hanging="360"/>
+      </w:pPr>
+      <w:rPr>
+        <w:rFonts w:hint="default" w:ascii="Symbol" w:hAnsi="Symbol" w:cs="Symbol"/>
+        <w:sz w:val="20"/>
+      </w:rPr>
+    </w:lvl>
+    <w:lvl w:ilvl="1" w:tentative="0">
+      <w:start w:val="1"/>
+      <w:numFmt w:val="bullet"/>
+      <w:lvlText w:val="o"/>
+      <w:lvlJc w:val="left"/>
+      <w:pPr>
+        <w:tabs>
+          <w:tab w:val="left" w:pos="1440"/>
+        </w:tabs>
+        <w:ind w:left="1440" w:hanging="360"/>
+      </w:pPr>
+      <w:rPr>
+        <w:rFonts w:hint="default" w:ascii="Courier New" w:hAnsi="Courier New" w:cs="Courier New"/>
+        <w:sz w:val="20"/>
+      </w:rPr>
+    </w:lvl>
+    <w:lvl w:ilvl="2" w:tentative="0">
+      <w:start w:val="1"/>
+      <w:numFmt w:val="bullet"/>
+      <w:lvlText w:val=""/>
+      <w:lvlJc w:val="left"/>
+      <w:pPr>
+        <w:tabs>
+          <w:tab w:val="left" w:pos="2160"/>
+        </w:tabs>
+        <w:ind w:left="2160" w:hanging="360"/>
+      </w:pPr>
+      <w:rPr>
+        <w:rFonts w:hint="default" w:ascii="Wingdings" w:hAnsi="Wingdings" w:cs="Wingdings"/>
+        <w:sz w:val="20"/>
+      </w:rPr>
+    </w:lvl>
+    <w:lvl w:ilvl="3" w:tentative="0">
+      <w:start w:val="1"/>
+      <w:numFmt w:val="bullet"/>
+      <w:lvlText w:val=""/>
+      <w:lvlJc w:val="left"/>
+      <w:pPr>
+        <w:tabs>
+          <w:tab w:val="left" w:pos="2880"/>
+        </w:tabs>
+        <w:ind w:left="2880" w:hanging="360"/>
+      </w:pPr>
+      <w:rPr>
+        <w:rFonts w:hint="default" w:ascii="Wingdings" w:hAnsi="Wingdings" w:cs="Wingdings"/>
+        <w:sz w:val="20"/>
+      </w:rPr>
+    </w:lvl>
+    <w:lvl w:ilvl="4" w:tentative="0">
+      <w:start w:val="1"/>
+      <w:numFmt w:val="bullet"/>
+      <w:lvlText w:val=""/>
+      <w:lvlJc w:val="left"/>
+      <w:pPr>
+        <w:tabs>
+          <w:tab w:val="left" w:pos="3600"/>
+        </w:tabs>
+        <w:ind w:left="3600" w:hanging="360"/>
+      </w:pPr>
+      <w:rPr>
+        <w:rFonts w:hint="default" w:ascii="Wingdings" w:hAnsi="Wingdings" w:cs="Wingdings"/>
+        <w:sz w:val="20"/>
+      </w:rPr>
+    </w:lvl>
+    <w:lvl w:ilvl="5" w:tentative="0">
+      <w:start w:val="1"/>
+      <w:numFmt w:val="bullet"/>
+      <w:lvlText w:val=""/>
+      <w:lvlJc w:val="left"/>
+      <w:pPr>
+        <w:tabs>
+          <w:tab w:val="left" w:pos="4320"/>
+        </w:tabs>
+        <w:ind w:left="4320" w:hanging="360"/>
+      </w:pPr>
+      <w:rPr>
+        <w:rFonts w:hint="default" w:ascii="Wingdings" w:hAnsi="Wingdings" w:cs="Wingdings"/>
+        <w:sz w:val="20"/>
+      </w:rPr>
+    </w:lvl>
+    <w:lvl w:ilvl="6" w:tentative="0">
+      <w:start w:val="1"/>
+      <w:numFmt w:val="bullet"/>
+      <w:lvlText w:val=""/>
+      <w:lvlJc w:val="left"/>
+      <w:pPr>
+        <w:tabs>
+          <w:tab w:val="left" w:pos="5040"/>
+        </w:tabs>
+        <w:ind w:left="5040" w:hanging="360"/>
+      </w:pPr>
+      <w:rPr>
+        <w:rFonts w:hint="default" w:ascii="Wingdings" w:hAnsi="Wingdings" w:cs="Wingdings"/>
+        <w:sz w:val="20"/>
+      </w:rPr>
+    </w:lvl>
+    <w:lvl w:ilvl="7" w:tentative="0">
+      <w:start w:val="1"/>
+      <w:numFmt w:val="bullet"/>
+      <w:lvlText w:val=""/>
+      <w:lvlJc w:val="left"/>
+      <w:pPr>
+        <w:tabs>
+          <w:tab w:val="left" w:pos="5760"/>
+        </w:tabs>
+        <w:ind w:left="5760" w:hanging="360"/>
+      </w:pPr>
+      <w:rPr>
+        <w:rFonts w:hint="default" w:ascii="Wingdings" w:hAnsi="Wingdings" w:cs="Wingdings"/>
+        <w:sz w:val="20"/>
+      </w:rPr>
+    </w:lvl>
+    <w:lvl w:ilvl="8" w:tentative="0">
+      <w:start w:val="1"/>
+      <w:numFmt w:val="bullet"/>
+      <w:lvlText w:val=""/>
+      <w:lvlJc w:val="left"/>
+      <w:pPr>
+        <w:tabs>
+          <w:tab w:val="left" w:pos="6480"/>
+        </w:tabs>
+        <w:ind w:left="6480" w:hanging="360"/>
+      </w:pPr>
+      <w:rPr>
+        <w:rFonts w:hint="default" w:ascii="Wingdings" w:hAnsi="Wingdings" w:cs="Wingdings"/>
+        <w:sz w:val="20"/>
+      </w:rPr>
+    </w:lvl>
+  </w:abstractNum>
+  <w:abstractNum w:abstractNumId="4">
+    <w:nsid w:val="48710C63"/>
+    <w:multiLevelType w:val="multilevel"/>
+    <w:tmpl w:val="48710C63"/>
+    <w:lvl w:ilvl="0" w:tentative="0">
+      <w:start w:val="1"/>
+      <w:numFmt w:val="bullet"/>
+      <w:lvlText w:val=""/>
+      <w:lvlJc w:val="left"/>
+      <w:pPr>
+        <w:tabs>
+          <w:tab w:val="left" w:pos="720"/>
+        </w:tabs>
+        <w:ind w:left="720" w:hanging="360"/>
+      </w:pPr>
+      <w:rPr>
+        <w:rFonts w:hint="default" w:ascii="Symbol" w:hAnsi="Symbol" w:cs="Symbol"/>
+        <w:sz w:val="20"/>
+      </w:rPr>
+    </w:lvl>
+    <w:lvl w:ilvl="1" w:tentative="0">
+      <w:start w:val="1"/>
+      <w:numFmt w:val="bullet"/>
+      <w:lvlText w:val="o"/>
+      <w:lvlJc w:val="left"/>
+      <w:pPr>
+        <w:tabs>
+          <w:tab w:val="left" w:pos="1440"/>
+        </w:tabs>
+        <w:ind w:left="1440" w:hanging="360"/>
+      </w:pPr>
+      <w:rPr>
+        <w:rFonts w:hint="default" w:ascii="Courier New" w:hAnsi="Courier New" w:cs="Courier New"/>
+        <w:sz w:val="20"/>
+      </w:rPr>
+    </w:lvl>
+    <w:lvl w:ilvl="2" w:tentative="0">
+      <w:start w:val="1"/>
+      <w:numFmt w:val="bullet"/>
+      <w:lvlText w:val=""/>
+      <w:lvlJc w:val="left"/>
+      <w:pPr>
+        <w:tabs>
+          <w:tab w:val="left" w:pos="2160"/>
+        </w:tabs>
+        <w:ind w:left="2160" w:hanging="360"/>
+      </w:pPr>
+      <w:rPr>
+        <w:rFonts w:hint="default" w:ascii="Wingdings" w:hAnsi="Wingdings" w:cs="Wingdings"/>
+        <w:sz w:val="20"/>
+      </w:rPr>
+    </w:lvl>
+    <w:lvl w:ilvl="3" w:tentative="0">
+      <w:start w:val="1"/>
+      <w:numFmt w:val="bullet"/>
+      <w:lvlText w:val=""/>
+      <w:lvlJc w:val="left"/>
+      <w:pPr>
+        <w:tabs>
+          <w:tab w:val="left" w:pos="2880"/>
+        </w:tabs>
+        <w:ind w:left="2880" w:hanging="360"/>
+      </w:pPr>
+      <w:rPr>
+        <w:rFonts w:hint="default" w:ascii="Wingdings" w:hAnsi="Wingdings" w:cs="Wingdings"/>
+        <w:sz w:val="20"/>
+      </w:rPr>
+    </w:lvl>
+    <w:lvl w:ilvl="4" w:tentative="0">
+      <w:start w:val="1"/>
+      <w:numFmt w:val="bullet"/>
+      <w:lvlText w:val=""/>
+      <w:lvlJc w:val="left"/>
+      <w:pPr>
+        <w:tabs>
+          <w:tab w:val="left" w:pos="3600"/>
+        </w:tabs>
+        <w:ind w:left="3600" w:hanging="360"/>
+      </w:pPr>
+      <w:rPr>
+        <w:rFonts w:hint="default" w:ascii="Wingdings" w:hAnsi="Wingdings" w:cs="Wingdings"/>
+        <w:sz w:val="20"/>
+      </w:rPr>
+    </w:lvl>
+    <w:lvl w:ilvl="5" w:tentative="0">
+      <w:start w:val="1"/>
+      <w:numFmt w:val="bullet"/>
+      <w:lvlText w:val=""/>
+      <w:lvlJc w:val="left"/>
+      <w:pPr>
+        <w:tabs>
+          <w:tab w:val="left" w:pos="4320"/>
+        </w:tabs>
+        <w:ind w:left="4320" w:hanging="360"/>
+      </w:pPr>
+      <w:rPr>
+        <w:rFonts w:hint="default" w:ascii="Wingdings" w:hAnsi="Wingdings" w:cs="Wingdings"/>
+        <w:sz w:val="20"/>
+      </w:rPr>
+    </w:lvl>
+    <w:lvl w:ilvl="6" w:tentative="0">
+      <w:start w:val="1"/>
+      <w:numFmt w:val="bullet"/>
+      <w:lvlText w:val=""/>
+      <w:lvlJc w:val="left"/>
+      <w:pPr>
+        <w:tabs>
+          <w:tab w:val="left" w:pos="5040"/>
+        </w:tabs>
+        <w:ind w:left="5040" w:hanging="360"/>
+      </w:pPr>
+      <w:rPr>
+        <w:rFonts w:hint="default" w:ascii="Wingdings" w:hAnsi="Wingdings" w:cs="Wingdings"/>
+        <w:sz w:val="20"/>
+      </w:rPr>
+    </w:lvl>
+    <w:lvl w:ilvl="7" w:tentative="0">
+      <w:start w:val="1"/>
+      <w:numFmt w:val="bullet"/>
+      <w:lvlText w:val=""/>
+      <w:lvlJc w:val="left"/>
+      <w:pPr>
+        <w:tabs>
+          <w:tab w:val="left" w:pos="5760"/>
+        </w:tabs>
+        <w:ind w:left="5760" w:hanging="360"/>
+      </w:pPr>
+      <w:rPr>
+        <w:rFonts w:hint="default" w:ascii="Wingdings" w:hAnsi="Wingdings" w:cs="Wingdings"/>
+        <w:sz w:val="20"/>
+      </w:rPr>
+    </w:lvl>
+    <w:lvl w:ilvl="8" w:tentative="0">
+      <w:start w:val="1"/>
+      <w:numFmt w:val="bullet"/>
+      <w:lvlText w:val=""/>
+      <w:lvlJc w:val="left"/>
+      <w:pPr>
+        <w:tabs>
+          <w:tab w:val="left" w:pos="6480"/>
+        </w:tabs>
+        <w:ind w:left="6480" w:hanging="360"/>
+      </w:pPr>
+      <w:rPr>
+        <w:rFonts w:hint="default" w:ascii="Wingdings" w:hAnsi="Wingdings" w:cs="Wingdings"/>
+        <w:sz w:val="20"/>
+      </w:rPr>
+    </w:lvl>
+  </w:abstractNum>
+  <w:num w:numId="1">
+    <w:abstractNumId w:val="2"/>
+  </w:num>
+  <w:num w:numId="2">
+    <w:abstractNumId w:val="4"/>
+  </w:num>
+  <w:num w:numId="3">
+    <w:abstractNumId w:val="3"/>
+  </w:num>
+  <w:num w:numId="4">
+    <w:abstractNumId w:val="1"/>
+  </w:num>
+  <w:num w:numId="5">
+    <w:abstractNumId w:val="0"/>
+  </w:num>
+</w:numbering>
 </file>
 
 <file path=word/styles.xml><?xml version="1.0" encoding="utf-8"?>

</xml_diff>